<commit_message>
add 3x3 matrix solver using LU Decomp. with validated results
</commit_message>
<xml_diff>
--- a/docs/Status update report.docx
+++ b/docs/Status update report.docx
@@ -1683,21 +1683,7 @@
         <w:rPr>
           <w:rFonts w:ascii="Cambo" w:hAnsi="Cambo"/>
         </w:rPr>
-        <w:t xml:space="preserve">First, we started a </w:t>
-      </w:r>
-      <w:proofErr w:type="spellStart"/>
-      <w:r>
-        <w:rPr>
-          <w:rFonts w:ascii="Cambo" w:hAnsi="Cambo"/>
-        </w:rPr>
-        <w:t>git</w:t>
-      </w:r>
-      <w:proofErr w:type="spellEnd"/>
-      <w:r>
-        <w:rPr>
-          <w:rFonts w:ascii="Cambo" w:hAnsi="Cambo"/>
-        </w:rPr>
-        <w:t xml:space="preserve"> repo and created directories with file structures that could be useful in our project. We may not end up using all those files, but this structure will be helpful in enforcing modularity into our program. </w:t>
+        <w:t xml:space="preserve">First, we started a git repo and created directories with file structures that could be useful in our project. We may not end up using all those files, but this structure will be helpful in enforcing modularity into our program. </w:t>
       </w:r>
     </w:p>
     <w:p>
@@ -5971,6 +5957,7 @@
             </w:rPr>
             <m:t>∴  x=</m:t>
           </m:r>
+          <w:bookmarkStart w:id="27" w:name="_Hlk159164761"/>
           <m:d>
             <m:dPr>
               <m:ctrlPr>
@@ -6105,7 +6092,18 @@
               <w:rFonts w:ascii="Cambria Math" w:hAnsi="Cambria Math"/>
               <w:lang w:eastAsia="ja-JP"/>
             </w:rPr>
-            <m:t>,  ∴</m:t>
+            <m:t xml:space="preserve">,  </m:t>
+          </m:r>
+          <w:bookmarkEnd w:id="27"/>
+          <m:r>
+            <m:rPr>
+              <m:sty m:val="p"/>
+            </m:rPr>
+            <w:rPr>
+              <w:rFonts w:ascii="Cambria Math" w:hAnsi="Cambria Math"/>
+              <w:lang w:eastAsia="ja-JP"/>
+            </w:rPr>
+            <m:t>∴</m:t>
           </m:r>
           <m:sSub>
             <m:sSubPr>
@@ -6367,38 +6365,29 @@
     </w:p>
     <w:p>
       <w:pPr>
+        <w:pStyle w:val="Heading2"/>
+      </w:pPr>
+      <w:bookmarkStart w:id="28" w:name="_Toc159151232"/>
+      <w:r>
+        <w:lastRenderedPageBreak/>
+        <w:t>Step6: Verifying the answers:</w:t>
+      </w:r>
+      <w:bookmarkEnd w:id="28"/>
+      <w:r>
+        <w:t xml:space="preserve"> </w:t>
+      </w:r>
+    </w:p>
+    <w:p>
+      <w:pPr>
         <w:spacing w:line="276" w:lineRule="auto"/>
+        <w:jc w:val="center"/>
         <w:rPr>
           <w:rFonts w:ascii="Cambria Math" w:hAnsi="Cambria Math"/>
           <w:iCs/>
           <w:lang w:eastAsia="ja-JP"/>
         </w:rPr>
       </w:pPr>
-    </w:p>
-    <w:p>
-      <w:pPr>
-        <w:pStyle w:val="Heading2"/>
-      </w:pPr>
-      <w:bookmarkStart w:id="27" w:name="_Toc159151232"/>
-      <w:r>
-        <w:t>Step6: Verifying the answers:</w:t>
-      </w:r>
-      <w:bookmarkEnd w:id="27"/>
-      <w:r>
-        <w:t xml:space="preserve"> </w:t>
-      </w:r>
-    </w:p>
-    <w:p>
-      <w:pPr>
-        <w:spacing w:line="276" w:lineRule="auto"/>
-        <w:jc w:val="center"/>
-        <w:rPr>
-          <w:rFonts w:ascii="Cambria Math" w:hAnsi="Cambria Math"/>
-          <w:iCs/>
-          <w:lang w:eastAsia="ja-JP"/>
-        </w:rPr>
-      </w:pPr>
-      <w:bookmarkStart w:id="28" w:name="_Hlk159149095"/>
+      <w:bookmarkStart w:id="29" w:name="_Hlk159149095"/>
       <m:oMathPara>
         <m:oMath>
           <m:r>
@@ -6565,8 +6554,8 @@
           <w:lang w:eastAsia="ja-JP"/>
         </w:rPr>
       </w:pPr>
-      <w:bookmarkStart w:id="29" w:name="_Hlk159149138"/>
-      <w:bookmarkEnd w:id="28"/>
+      <w:bookmarkStart w:id="30" w:name="_Hlk159149138"/>
+      <w:bookmarkEnd w:id="29"/>
       <m:oMathPara>
         <m:oMath>
           <m:r>
@@ -6736,7 +6725,7 @@
           </m:r>
         </m:oMath>
       </m:oMathPara>
-      <w:bookmarkEnd w:id="29"/>
+      <w:bookmarkEnd w:id="30"/>
     </w:p>
     <w:p>
       <w:pPr>
@@ -6759,7 +6748,7 @@
           <w:lang w:eastAsia="ja-JP"/>
         </w:rPr>
       </w:pPr>
-      <w:bookmarkStart w:id="30" w:name="_Hlk159149135"/>
+      <w:bookmarkStart w:id="31" w:name="_Hlk159149135"/>
       <m:oMathPara>
         <m:oMath>
           <m:r>
@@ -6921,8 +6910,8 @@
           <w:lang w:eastAsia="ja-JP"/>
         </w:rPr>
       </w:pPr>
-      <w:bookmarkStart w:id="31" w:name="_Hlk159149152"/>
-      <w:bookmarkEnd w:id="30"/>
+      <w:bookmarkStart w:id="32" w:name="_Hlk159149152"/>
+      <w:bookmarkEnd w:id="31"/>
       <m:oMathPara>
         <m:oMath>
           <m:r>
@@ -7103,7 +7092,7 @@
         </m:oMath>
       </m:oMathPara>
     </w:p>
-    <w:bookmarkEnd w:id="31"/>
+    <w:bookmarkEnd w:id="32"/>
     <w:p>
       <w:pPr>
         <w:spacing w:line="276" w:lineRule="auto"/>
@@ -7496,24 +7485,24 @@
       <w:pPr>
         <w:pStyle w:val="Heading1"/>
       </w:pPr>
-      <w:bookmarkStart w:id="32" w:name="_Toc159151233"/>
+      <w:bookmarkStart w:id="33" w:name="_Toc159151233"/>
       <w:r>
         <w:t>Example (2)</w:t>
       </w:r>
       <w:r>
         <w:t>:</w:t>
       </w:r>
-      <w:bookmarkEnd w:id="32"/>
+      <w:bookmarkEnd w:id="33"/>
     </w:p>
     <w:p>
       <w:pPr>
         <w:pStyle w:val="Heading2"/>
       </w:pPr>
-      <w:bookmarkStart w:id="33" w:name="_Toc159151234"/>
+      <w:bookmarkStart w:id="34" w:name="_Toc159151234"/>
       <w:r>
         <w:t>Step1: System of Linear Equations</w:t>
       </w:r>
-      <w:bookmarkEnd w:id="33"/>
+      <w:bookmarkEnd w:id="34"/>
     </w:p>
     <w:p/>
     <w:p>
@@ -7938,14 +7927,14 @@
           <w:lang w:eastAsia="ja-JP"/>
         </w:rPr>
       </w:pPr>
-      <w:bookmarkStart w:id="34" w:name="_Toc159151235"/>
+      <w:bookmarkStart w:id="35" w:name="_Toc159151235"/>
       <w:r>
         <w:rPr>
           <w:lang w:eastAsia="ja-JP"/>
         </w:rPr>
         <w:t>Step2: Transforming into Matrix Form:</w:t>
       </w:r>
-      <w:bookmarkEnd w:id="34"/>
+      <w:bookmarkEnd w:id="35"/>
       <w:r>
         <w:rPr>
           <w:lang w:eastAsia="ja-JP"/>
@@ -7955,7 +7944,7 @@
     </w:p>
     <w:p/>
     <w:p/>
-    <w:bookmarkStart w:id="35" w:name="_Hlk159149699"/>
+    <w:bookmarkStart w:id="36" w:name="_Hlk159149699"/>
     <w:p>
       <w:pPr>
         <w:spacing w:line="276" w:lineRule="auto"/>
@@ -8352,7 +8341,7 @@
         </m:oMath>
       </m:oMathPara>
     </w:p>
-    <w:bookmarkEnd w:id="35"/>
+    <w:bookmarkEnd w:id="36"/>
     <w:p/>
     <w:p>
       <w:pPr>
@@ -8362,7 +8351,8 @@
           <w:lang w:eastAsia="ja-JP"/>
         </w:rPr>
       </w:pPr>
-      <w:bookmarkStart w:id="36" w:name="_Hlk159149325"/>
+      <w:bookmarkStart w:id="37" w:name="_Hlk159149325"/>
+      <w:bookmarkStart w:id="38" w:name="_Hlk159165037"/>
       <m:oMathPara>
         <m:oMath>
           <m:r>
@@ -8801,14 +8791,15 @@
           <w:lang w:eastAsia="ja-JP"/>
         </w:rPr>
       </w:pPr>
-      <w:bookmarkStart w:id="37" w:name="_Toc159151236"/>
+      <w:bookmarkStart w:id="39" w:name="_Toc159151236"/>
+      <w:bookmarkEnd w:id="38"/>
       <w:r>
         <w:rPr>
           <w:lang w:eastAsia="ja-JP"/>
         </w:rPr>
         <w:t>Step3: LU Decomposition</w:t>
       </w:r>
-      <w:bookmarkEnd w:id="37"/>
+      <w:bookmarkEnd w:id="39"/>
     </w:p>
     <w:p>
       <w:pPr>
@@ -8828,7 +8819,7 @@
         </w:rPr>
       </w:pPr>
     </w:p>
-    <w:bookmarkEnd w:id="36"/>
+    <w:bookmarkEnd w:id="37"/>
     <w:p>
       <w:pPr>
         <w:spacing w:line="276" w:lineRule="auto"/>
@@ -9257,11 +9248,12 @@
           <w:lang w:eastAsia="ja-JP"/>
         </w:rPr>
       </w:pPr>
-      <w:bookmarkStart w:id="38" w:name="_Toc159151237"/>
+      <w:bookmarkStart w:id="40" w:name="_Toc159151237"/>
       <w:r>
         <w:rPr>
           <w:lang w:eastAsia="ja-JP"/>
         </w:rPr>
+        <w:lastRenderedPageBreak/>
         <w:t xml:space="preserve">Step4: </w:t>
       </w:r>
       <w:r>
@@ -9270,7 +9262,7 @@
         </w:rPr>
         <w:t>Solving Ly = b for y</w:t>
       </w:r>
-      <w:bookmarkEnd w:id="38"/>
+      <w:bookmarkEnd w:id="40"/>
     </w:p>
     <w:p>
       <w:pPr>
@@ -10379,7 +10371,7 @@
             </w:rPr>
             <m:t>=</m:t>
           </m:r>
-          <w:bookmarkStart w:id="39" w:name="_Hlk159149590"/>
+          <w:bookmarkStart w:id="41" w:name="_Hlk159149590"/>
           <m:d>
             <m:dPr>
               <m:ctrlPr>
@@ -10488,7 +10480,7 @@
               </m:m>
             </m:e>
           </m:d>
-          <w:bookmarkEnd w:id="39"/>
+          <w:bookmarkEnd w:id="41"/>
           <m:r>
             <m:rPr>
               <m:sty m:val="p"/>
@@ -10518,7 +10510,7 @@
           <w:lang w:eastAsia="ja-JP"/>
         </w:rPr>
       </w:pPr>
-      <w:bookmarkStart w:id="40" w:name="_Toc159151238"/>
+      <w:bookmarkStart w:id="42" w:name="_Toc159151238"/>
       <w:r>
         <w:rPr>
           <w:lang w:eastAsia="ja-JP"/>
@@ -10545,7 +10537,7 @@
         </w:rPr>
         <w:t xml:space="preserve"> = y for x</w:t>
       </w:r>
-      <w:bookmarkEnd w:id="40"/>
+      <w:bookmarkEnd w:id="42"/>
     </w:p>
     <w:p>
       <w:pPr>
@@ -11689,7 +11681,18 @@
               <w:rFonts w:ascii="Cambria Math" w:hAnsi="Cambria Math"/>
               <w:lang w:eastAsia="ja-JP"/>
             </w:rPr>
-            <m:t>∴  x=</m:t>
+            <m:t xml:space="preserve">∴  </m:t>
+          </m:r>
+          <w:bookmarkStart w:id="43" w:name="_Hlk159165051"/>
+          <m:r>
+            <m:rPr>
+              <m:sty m:val="p"/>
+            </m:rPr>
+            <w:rPr>
+              <w:rFonts w:ascii="Cambria Math" w:hAnsi="Cambria Math"/>
+              <w:lang w:eastAsia="ja-JP"/>
+            </w:rPr>
+            <m:t>x=</m:t>
           </m:r>
           <m:d>
             <m:dPr>
@@ -11775,7 +11778,18 @@
               <w:rFonts w:ascii="Cambria Math" w:hAnsi="Cambria Math"/>
               <w:lang w:eastAsia="ja-JP"/>
             </w:rPr>
-            <m:t>,  ∴</m:t>
+            <m:t xml:space="preserve">,  </m:t>
+          </m:r>
+          <w:bookmarkEnd w:id="43"/>
+          <m:r>
+            <m:rPr>
+              <m:sty m:val="p"/>
+            </m:rPr>
+            <w:rPr>
+              <w:rFonts w:ascii="Cambria Math" w:hAnsi="Cambria Math"/>
+              <w:lang w:eastAsia="ja-JP"/>
+            </w:rPr>
+            <m:t>∴</m:t>
           </m:r>
           <m:sSub>
             <m:sSubPr>
@@ -11969,17 +11983,17 @@
       <w:pPr>
         <w:pStyle w:val="Heading2"/>
       </w:pPr>
-      <w:bookmarkStart w:id="41" w:name="_Toc159151239"/>
+      <w:bookmarkStart w:id="44" w:name="_Toc159151239"/>
       <w:r>
         <w:t>Step6: Verifying the answers:</w:t>
       </w:r>
-      <w:bookmarkEnd w:id="41"/>
+      <w:bookmarkEnd w:id="44"/>
       <w:r>
         <w:t xml:space="preserve"> </w:t>
       </w:r>
     </w:p>
-    <w:bookmarkStart w:id="42" w:name="_Hlk159149744"/>
-    <w:bookmarkStart w:id="43" w:name="_Hlk159149804"/>
+    <w:bookmarkStart w:id="45" w:name="_Hlk159149744"/>
+    <w:bookmarkStart w:id="46" w:name="_Hlk159149804"/>
     <w:p>
       <w:pPr>
         <w:rPr>
@@ -12115,8 +12129,8 @@
         </m:oMath>
       </m:oMathPara>
     </w:p>
-    <w:bookmarkStart w:id="44" w:name="_Hlk159149866"/>
-    <w:bookmarkEnd w:id="43"/>
+    <w:bookmarkStart w:id="47" w:name="_Hlk159149866"/>
+    <w:bookmarkEnd w:id="46"/>
     <w:p>
       <w:pPr>
         <w:rPr>
@@ -12259,8 +12273,8 @@
           <w:iCs/>
         </w:rPr>
       </w:pPr>
-      <w:bookmarkStart w:id="45" w:name="_Hlk159149981"/>
-      <w:bookmarkEnd w:id="44"/>
+      <w:bookmarkStart w:id="48" w:name="_Hlk159149981"/>
+      <w:bookmarkEnd w:id="47"/>
       <m:oMathPara>
         <m:oMath>
           <m:r>
@@ -12398,8 +12412,8 @@
         </m:oMath>
       </m:oMathPara>
     </w:p>
-    <w:bookmarkEnd w:id="42"/>
     <w:bookmarkEnd w:id="45"/>
+    <w:bookmarkEnd w:id="48"/>
     <w:p>
       <w:pPr>
         <w:rPr>
@@ -12542,7 +12556,7 @@
         </m:oMath>
       </m:oMathPara>
     </w:p>
-    <w:bookmarkStart w:id="46" w:name="_Hlk159149869"/>
+    <w:bookmarkStart w:id="49" w:name="_Hlk159149869"/>
     <w:p>
       <w:pPr>
         <w:shd w:val="clear" w:color="auto" w:fill="F2F2E4"/>
@@ -12676,7 +12690,7 @@
         </m:oMath>
       </m:oMathPara>
     </w:p>
-    <w:bookmarkEnd w:id="46"/>
+    <w:bookmarkEnd w:id="49"/>
     <w:p>
       <w:pPr>
         <w:spacing w:line="276" w:lineRule="auto"/>
@@ -13267,11 +13281,11 @@
       <w:pPr>
         <w:pStyle w:val="Heading1"/>
       </w:pPr>
-      <w:bookmarkStart w:id="47" w:name="_Toc159151240"/>
+      <w:bookmarkStart w:id="50" w:name="_Toc159151240"/>
       <w:r>
         <w:t>Coding a simple serial program to do this calculation:</w:t>
       </w:r>
-      <w:bookmarkEnd w:id="47"/>
+      <w:bookmarkEnd w:id="50"/>
       <w:r>
         <w:t xml:space="preserve"> </w:t>
       </w:r>
@@ -13397,56 +13411,1859 @@
     </w:p>
     <w:p>
       <w:pPr>
+        <w:spacing w:line="276" w:lineRule="auto"/>
+        <w:rPr>
+          <w:rFonts w:ascii="Cambo" w:hAnsi="Cambo"/>
+        </w:rPr>
+      </w:pPr>
+      <w:r>
+        <w:rPr>
+          <w:rFonts w:ascii="Cambo" w:hAnsi="Cambo"/>
+        </w:rPr>
+        <w:drawing>
+          <wp:inline distT="0" distB="0" distL="0" distR="0" wp14:anchorId="7C19B0B2" wp14:editId="009CAA35">
+            <wp:extent cx="3009900" cy="1155700"/>
+            <wp:effectExtent l="0" t="0" r="0" b="0"/>
+            <wp:docPr id="2091252954" name="Picture 1" descr="A black screen with white text and numbers&#10;&#10;Description automatically generated"/>
+            <wp:cNvGraphicFramePr>
+              <a:graphicFrameLocks xmlns:a="http://schemas.openxmlformats.org/drawingml/2006/main" noChangeAspect="1"/>
+            </wp:cNvGraphicFramePr>
+            <a:graphic xmlns:a="http://schemas.openxmlformats.org/drawingml/2006/main">
+              <a:graphicData uri="http://schemas.openxmlformats.org/drawingml/2006/picture">
+                <pic:pic xmlns:pic="http://schemas.openxmlformats.org/drawingml/2006/picture">
+                  <pic:nvPicPr>
+                    <pic:cNvPr id="2091252954" name="Picture 1" descr="A black screen with white text and numbers&#10;&#10;Description automatically generated"/>
+                    <pic:cNvPicPr/>
+                  </pic:nvPicPr>
+                  <pic:blipFill>
+                    <a:blip r:embed="rId10"/>
+                    <a:stretch>
+                      <a:fillRect/>
+                    </a:stretch>
+                  </pic:blipFill>
+                  <pic:spPr>
+                    <a:xfrm>
+                      <a:off x="0" y="0"/>
+                      <a:ext cx="3009900" cy="1155700"/>
+                    </a:xfrm>
+                    <a:prstGeom prst="rect">
+                      <a:avLst/>
+                    </a:prstGeom>
+                  </pic:spPr>
+                </pic:pic>
+              </a:graphicData>
+            </a:graphic>
+          </wp:inline>
+        </w:drawing>
+      </w:r>
+    </w:p>
+    <w:p>
+      <w:pPr>
+        <w:spacing w:line="276" w:lineRule="auto"/>
+        <w:rPr>
+          <w:rFonts w:ascii="Cambo" w:hAnsi="Cambo"/>
+        </w:rPr>
+      </w:pPr>
+    </w:p>
+    <w:p>
+      <w:pPr>
         <w:pStyle w:val="Heading1"/>
       </w:pPr>
-      <w:bookmarkStart w:id="48" w:name="_Toc159151241"/>
-      <w:r>
+      <w:bookmarkStart w:id="51" w:name="_Toc159151241"/>
+      <w:r>
+        <w:lastRenderedPageBreak/>
         <w:t>Testing the program:</w:t>
       </w:r>
-      <w:bookmarkEnd w:id="48"/>
+      <w:bookmarkEnd w:id="51"/>
       <w:r>
         <w:t xml:space="preserve"> </w:t>
       </w:r>
     </w:p>
     <w:p>
       <w:pPr>
+        <w:rPr>
+          <w:rFonts w:ascii="Cambo" w:hAnsi="Cambo"/>
+        </w:rPr>
+      </w:pPr>
+      <w:bookmarkStart w:id="52" w:name="_Hlk159164837"/>
+      <w:r>
+        <w:rPr>
+          <w:rFonts w:ascii="Cambo" w:hAnsi="Cambo"/>
+        </w:rPr>
+        <w:t xml:space="preserve">First example: </w:t>
+      </w:r>
+    </w:p>
+    <w:bookmarkEnd w:id="52"/>
+    <w:p>
+      <w:pPr>
         <w:spacing w:line="276" w:lineRule="auto"/>
         <w:rPr>
           <w:rFonts w:ascii="Cambo" w:hAnsi="Cambo"/>
         </w:rPr>
       </w:pPr>
+      <w:r>
+        <w:rPr>
+          <w:rFonts w:ascii="Cambo" w:hAnsi="Cambo"/>
+        </w:rPr>
+        <w:t xml:space="preserve">The first example we tried was this matrix: </w:t>
+      </w:r>
+    </w:p>
+    <w:p>
+      <w:pPr>
+        <w:spacing w:line="276" w:lineRule="auto"/>
+        <w:rPr>
+          <w:rFonts w:ascii="Cambria Math" w:hAnsi="Cambria Math"/>
+          <w:lang w:eastAsia="ja-JP"/>
+        </w:rPr>
+      </w:pPr>
+      <m:oMathPara>
+        <m:oMath>
+          <m:r>
+            <m:rPr>
+              <m:sty m:val="p"/>
+            </m:rPr>
+            <w:rPr>
+              <w:rFonts w:ascii="Cambria Math" w:hAnsi="Cambria Math"/>
+              <w:lang w:eastAsia="ja-JP"/>
+            </w:rPr>
+            <m:t>A=</m:t>
+          </m:r>
+          <m:d>
+            <m:dPr>
+              <m:ctrlPr>
+                <w:rPr>
+                  <w:rFonts w:ascii="Cambria Math" w:hAnsi="Cambria Math"/>
+                  <w:lang w:eastAsia="ja-JP"/>
+                </w:rPr>
+              </m:ctrlPr>
+            </m:dPr>
+            <m:e>
+              <m:m>
+                <m:mPr>
+                  <m:mcs>
+                    <m:mc>
+                      <m:mcPr>
+                        <m:count m:val="3"/>
+                        <m:mcJc m:val="center"/>
+                      </m:mcPr>
+                    </m:mc>
+                  </m:mcs>
+                  <m:ctrlPr>
+                    <w:rPr>
+                      <w:rFonts w:ascii="Cambria Math" w:eastAsia="MS Mincho" w:hAnsi="Cambria Math" w:cstheme="minorBidi"/>
+                      <w:kern w:val="2"/>
+                      <w:lang w:eastAsia="ja-JP"/>
+                      <w14:ligatures w14:val="standardContextual"/>
+                    </w:rPr>
+                  </m:ctrlPr>
+                </m:mPr>
+                <m:mr>
+                  <m:e>
+                    <m:r>
+                      <m:rPr>
+                        <m:sty m:val="p"/>
+                      </m:rPr>
+                      <w:rPr>
+                        <w:rFonts w:ascii="Cambria Math" w:hAnsi="Cambria Math"/>
+                        <w:lang w:eastAsia="ja-JP"/>
+                      </w:rPr>
+                      <m:t>2</m:t>
+                    </m:r>
+                  </m:e>
+                  <m:e>
+                    <m:r>
+                      <m:rPr>
+                        <m:sty m:val="p"/>
+                      </m:rPr>
+                      <w:rPr>
+                        <w:rFonts w:ascii="Cambria Math" w:hAnsi="Cambria Math"/>
+                        <w:lang w:eastAsia="ja-JP"/>
+                      </w:rPr>
+                      <m:t>3</m:t>
+                    </m:r>
+                  </m:e>
+                  <m:e>
+                    <m:r>
+                      <m:rPr>
+                        <m:sty m:val="p"/>
+                      </m:rPr>
+                      <w:rPr>
+                        <w:rFonts w:ascii="Cambria Math" w:hAnsi="Cambria Math"/>
+                        <w:lang w:eastAsia="ja-JP"/>
+                      </w:rPr>
+                      <m:t>-1</m:t>
+                    </m:r>
+                  </m:e>
+                </m:mr>
+                <m:mr>
+                  <m:e>
+                    <m:r>
+                      <m:rPr>
+                        <m:sty m:val="p"/>
+                      </m:rPr>
+                      <w:rPr>
+                        <w:rFonts w:ascii="Cambria Math" w:hAnsi="Cambria Math"/>
+                        <w:lang w:eastAsia="ja-JP"/>
+                      </w:rPr>
+                      <m:t>4</m:t>
+                    </m:r>
+                  </m:e>
+                  <m:e>
+                    <m:r>
+                      <m:rPr>
+                        <m:sty m:val="p"/>
+                      </m:rPr>
+                      <w:rPr>
+                        <w:rFonts w:ascii="Cambria Math" w:hAnsi="Cambria Math"/>
+                        <w:lang w:eastAsia="ja-JP"/>
+                      </w:rPr>
+                      <m:t>1</m:t>
+                    </m:r>
+                  </m:e>
+                  <m:e>
+                    <m:r>
+                      <m:rPr>
+                        <m:sty m:val="p"/>
+                      </m:rPr>
+                      <w:rPr>
+                        <w:rFonts w:ascii="Cambria Math" w:hAnsi="Cambria Math"/>
+                        <w:lang w:eastAsia="ja-JP"/>
+                      </w:rPr>
+                      <m:t>2</m:t>
+                    </m:r>
+                  </m:e>
+                </m:mr>
+                <m:mr>
+                  <m:e>
+                    <m:r>
+                      <m:rPr>
+                        <m:sty m:val="p"/>
+                      </m:rPr>
+                      <w:rPr>
+                        <w:rFonts w:ascii="Cambria Math" w:hAnsi="Cambria Math"/>
+                        <w:lang w:eastAsia="ja-JP"/>
+                      </w:rPr>
+                      <m:t>-2</m:t>
+                    </m:r>
+                  </m:e>
+                  <m:e>
+                    <m:r>
+                      <m:rPr>
+                        <m:sty m:val="p"/>
+                      </m:rPr>
+                      <w:rPr>
+                        <w:rFonts w:ascii="Cambria Math" w:hAnsi="Cambria Math"/>
+                        <w:lang w:eastAsia="ja-JP"/>
+                      </w:rPr>
+                      <m:t>2</m:t>
+                    </m:r>
+                  </m:e>
+                  <m:e>
+                    <m:r>
+                      <m:rPr>
+                        <m:sty m:val="p"/>
+                      </m:rPr>
+                      <w:rPr>
+                        <w:rFonts w:ascii="Cambria Math" w:hAnsi="Cambria Math"/>
+                        <w:lang w:eastAsia="ja-JP"/>
+                      </w:rPr>
+                      <m:t>3</m:t>
+                    </m:r>
+                  </m:e>
+                </m:mr>
+              </m:m>
+            </m:e>
+          </m:d>
+          <m:r>
+            <m:rPr>
+              <m:sty m:val="p"/>
+            </m:rPr>
+            <w:rPr>
+              <w:rFonts w:ascii="Cambria Math" w:hAnsi="Cambria Math"/>
+              <w:lang w:eastAsia="ja-JP"/>
+            </w:rPr>
+            <m:t xml:space="preserve">,  </m:t>
+          </m:r>
+          <w:bookmarkStart w:id="53" w:name="_Hlk159164751"/>
+          <m:r>
+            <m:rPr>
+              <m:sty m:val="p"/>
+            </m:rPr>
+            <w:rPr>
+              <w:rFonts w:ascii="Cambria Math" w:hAnsi="Cambria Math"/>
+              <w:lang w:eastAsia="ja-JP"/>
+            </w:rPr>
+            <m:t>x=</m:t>
+          </m:r>
+          <m:d>
+            <m:dPr>
+              <m:ctrlPr>
+                <w:rPr>
+                  <w:rFonts w:ascii="Cambria Math" w:hAnsi="Cambria Math"/>
+                  <w:lang w:eastAsia="ja-JP"/>
+                </w:rPr>
+              </m:ctrlPr>
+            </m:dPr>
+            <m:e>
+              <m:m>
+                <m:mPr>
+                  <m:mcs>
+                    <m:mc>
+                      <m:mcPr>
+                        <m:count m:val="1"/>
+                        <m:mcJc m:val="center"/>
+                      </m:mcPr>
+                    </m:mc>
+                  </m:mcs>
+                  <m:ctrlPr>
+                    <w:rPr>
+                      <w:rFonts w:ascii="Cambria Math" w:eastAsia="MS Mincho" w:hAnsi="Cambria Math" w:cstheme="minorBidi"/>
+                      <w:kern w:val="2"/>
+                      <w:lang w:eastAsia="ja-JP"/>
+                      <w14:ligatures w14:val="standardContextual"/>
+                    </w:rPr>
+                  </m:ctrlPr>
+                </m:mPr>
+                <m:mr>
+                  <m:e>
+                    <m:sSub>
+                      <m:sSubPr>
+                        <m:ctrlPr>
+                          <w:rPr>
+                            <w:rFonts w:ascii="Cambria Math" w:hAnsi="Cambria Math"/>
+                            <w:lang w:eastAsia="ja-JP"/>
+                          </w:rPr>
+                        </m:ctrlPr>
+                      </m:sSubPr>
+                      <m:e>
+                        <m:r>
+                          <m:rPr>
+                            <m:sty m:val="p"/>
+                          </m:rPr>
+                          <w:rPr>
+                            <w:rFonts w:ascii="Cambria Math" w:hAnsi="Cambria Math"/>
+                            <w:lang w:eastAsia="ja-JP"/>
+                          </w:rPr>
+                          <m:t>x</m:t>
+                        </m:r>
+                      </m:e>
+                      <m:sub>
+                        <m:r>
+                          <m:rPr>
+                            <m:sty m:val="p"/>
+                          </m:rPr>
+                          <w:rPr>
+                            <w:rFonts w:ascii="Cambria Math" w:hAnsi="Cambria Math"/>
+                            <w:lang w:eastAsia="ja-JP"/>
+                          </w:rPr>
+                          <m:t>1</m:t>
+                        </m:r>
+                      </m:sub>
+                    </m:sSub>
+                  </m:e>
+                </m:mr>
+                <m:mr>
+                  <m:e>
+                    <m:sSub>
+                      <m:sSubPr>
+                        <m:ctrlPr>
+                          <w:rPr>
+                            <w:rFonts w:ascii="Cambria Math" w:hAnsi="Cambria Math"/>
+                            <w:lang w:eastAsia="ja-JP"/>
+                          </w:rPr>
+                        </m:ctrlPr>
+                      </m:sSubPr>
+                      <m:e>
+                        <m:r>
+                          <m:rPr>
+                            <m:sty m:val="p"/>
+                          </m:rPr>
+                          <w:rPr>
+                            <w:rFonts w:ascii="Cambria Math" w:hAnsi="Cambria Math"/>
+                            <w:lang w:eastAsia="ja-JP"/>
+                          </w:rPr>
+                          <m:t>x</m:t>
+                        </m:r>
+                      </m:e>
+                      <m:sub>
+                        <m:r>
+                          <m:rPr>
+                            <m:sty m:val="p"/>
+                          </m:rPr>
+                          <w:rPr>
+                            <w:rFonts w:ascii="Cambria Math" w:hAnsi="Cambria Math"/>
+                            <w:lang w:eastAsia="ja-JP"/>
+                          </w:rPr>
+                          <m:t>2</m:t>
+                        </m:r>
+                      </m:sub>
+                    </m:sSub>
+                  </m:e>
+                </m:mr>
+                <m:mr>
+                  <m:e>
+                    <m:sSub>
+                      <m:sSubPr>
+                        <m:ctrlPr>
+                          <w:rPr>
+                            <w:rFonts w:ascii="Cambria Math" w:hAnsi="Cambria Math"/>
+                            <w:lang w:eastAsia="ja-JP"/>
+                          </w:rPr>
+                        </m:ctrlPr>
+                      </m:sSubPr>
+                      <m:e>
+                        <m:r>
+                          <m:rPr>
+                            <m:sty m:val="p"/>
+                          </m:rPr>
+                          <w:rPr>
+                            <w:rFonts w:ascii="Cambria Math" w:hAnsi="Cambria Math"/>
+                            <w:lang w:eastAsia="ja-JP"/>
+                          </w:rPr>
+                          <m:t>x</m:t>
+                        </m:r>
+                      </m:e>
+                      <m:sub>
+                        <m:r>
+                          <m:rPr>
+                            <m:sty m:val="p"/>
+                          </m:rPr>
+                          <w:rPr>
+                            <w:rFonts w:ascii="Cambria Math" w:hAnsi="Cambria Math"/>
+                            <w:lang w:eastAsia="ja-JP"/>
+                          </w:rPr>
+                          <m:t>3</m:t>
+                        </m:r>
+                      </m:sub>
+                    </m:sSub>
+                  </m:e>
+                </m:mr>
+              </m:m>
+            </m:e>
+          </m:d>
+          <w:bookmarkEnd w:id="53"/>
+          <m:r>
+            <m:rPr>
+              <m:sty m:val="p"/>
+            </m:rPr>
+            <w:rPr>
+              <w:rFonts w:ascii="Cambria Math" w:hAnsi="Cambria Math"/>
+              <w:lang w:eastAsia="ja-JP"/>
+            </w:rPr>
+            <m:t xml:space="preserve">,  </m:t>
+          </m:r>
+          <m:r>
+            <m:rPr>
+              <m:sty m:val="p"/>
+            </m:rPr>
+            <w:rPr>
+              <w:rFonts w:ascii="Cambria Math" w:hAnsi="Cambria Math"/>
+              <w:lang w:eastAsia="ja-JP"/>
+            </w:rPr>
+            <m:t>b</m:t>
+          </m:r>
+          <m:r>
+            <m:rPr>
+              <m:sty m:val="p"/>
+            </m:rPr>
+            <w:rPr>
+              <w:rFonts w:ascii="Cambria Math" w:hAnsi="Cambria Math"/>
+              <w:lang w:eastAsia="ja-JP"/>
+            </w:rPr>
+            <m:t>=</m:t>
+          </m:r>
+          <m:d>
+            <m:dPr>
+              <m:ctrlPr>
+                <w:rPr>
+                  <w:rFonts w:ascii="Cambria Math" w:hAnsi="Cambria Math"/>
+                  <w:lang w:eastAsia="ja-JP"/>
+                </w:rPr>
+              </m:ctrlPr>
+            </m:dPr>
+            <m:e>
+              <m:m>
+                <m:mPr>
+                  <m:mcs>
+                    <m:mc>
+                      <m:mcPr>
+                        <m:count m:val="1"/>
+                        <m:mcJc m:val="center"/>
+                      </m:mcPr>
+                    </m:mc>
+                  </m:mcs>
+                  <m:ctrlPr>
+                    <w:rPr>
+                      <w:rFonts w:ascii="Cambria Math" w:eastAsia="MS Mincho" w:hAnsi="Cambria Math" w:cstheme="minorBidi"/>
+                      <w:kern w:val="2"/>
+                      <w:lang w:eastAsia="ja-JP"/>
+                      <w14:ligatures w14:val="standardContextual"/>
+                    </w:rPr>
+                  </m:ctrlPr>
+                </m:mPr>
+                <m:mr>
+                  <m:e>
+                    <m:r>
+                      <m:rPr>
+                        <m:sty m:val="p"/>
+                      </m:rPr>
+                      <w:rPr>
+                        <w:rFonts w:ascii="Cambria Math" w:hAnsi="Cambria Math"/>
+                        <w:lang w:eastAsia="ja-JP"/>
+                      </w:rPr>
+                      <m:t>5</m:t>
+                    </m:r>
+                  </m:e>
+                </m:mr>
+                <m:mr>
+                  <m:e>
+                    <m:r>
+                      <m:rPr>
+                        <m:sty m:val="p"/>
+                      </m:rPr>
+                      <w:rPr>
+                        <w:rFonts w:ascii="Cambria Math" w:hAnsi="Cambria Math"/>
+                        <w:lang w:eastAsia="ja-JP"/>
+                      </w:rPr>
+                      <m:t>6</m:t>
+                    </m:r>
+                  </m:e>
+                </m:mr>
+                <m:mr>
+                  <m:e>
+                    <m:r>
+                      <m:rPr>
+                        <m:sty m:val="p"/>
+                      </m:rPr>
+                      <w:rPr>
+                        <w:rFonts w:ascii="Cambria Math" w:hAnsi="Cambria Math"/>
+                        <w:lang w:eastAsia="ja-JP"/>
+                      </w:rPr>
+                      <m:t>8</m:t>
+                    </m:r>
+                  </m:e>
+                </m:mr>
+              </m:m>
+            </m:e>
+          </m:d>
+        </m:oMath>
+      </m:oMathPara>
+    </w:p>
+    <w:p>
+      <w:pPr>
+        <w:spacing w:line="276" w:lineRule="auto"/>
+        <w:rPr>
+          <w:rFonts w:ascii="Cambo" w:hAnsi="Cambo"/>
+        </w:rPr>
+      </w:pPr>
+      <w:bookmarkStart w:id="54" w:name="_Hlk159165045"/>
+      <w:r>
+        <w:rPr>
+          <w:rFonts w:ascii="Cambo" w:hAnsi="Cambo"/>
+        </w:rPr>
+        <w:t xml:space="preserve">And the answer was: </w:t>
+      </w:r>
+    </w:p>
+    <w:bookmarkEnd w:id="54"/>
+    <w:p>
+      <w:pPr>
+        <w:spacing w:line="276" w:lineRule="auto"/>
+        <w:rPr>
+          <w:rFonts w:ascii="Cambo" w:hAnsi="Cambo"/>
+          <w:iCs/>
+          <w:lang w:eastAsia="ja-JP"/>
+        </w:rPr>
+      </w:pPr>
+      <m:oMathPara>
+        <m:oMath>
+          <m:r>
+            <m:rPr>
+              <m:sty m:val="p"/>
+            </m:rPr>
+            <w:rPr>
+              <w:rFonts w:ascii="Cambria Math" w:hAnsi="Cambria Math"/>
+              <w:lang w:eastAsia="ja-JP"/>
+            </w:rPr>
+            <m:t>x=</m:t>
+          </m:r>
+          <m:d>
+            <m:dPr>
+              <m:ctrlPr>
+                <w:rPr>
+                  <w:rFonts w:ascii="Cambria Math" w:hAnsi="Cambria Math"/>
+                  <w:lang w:eastAsia="ja-JP"/>
+                </w:rPr>
+              </m:ctrlPr>
+            </m:dPr>
+            <m:e>
+              <m:m>
+                <m:mPr>
+                  <m:mcs>
+                    <m:mc>
+                      <m:mcPr>
+                        <m:count m:val="1"/>
+                        <m:mcJc m:val="center"/>
+                      </m:mcPr>
+                    </m:mc>
+                  </m:mcs>
+                  <m:ctrlPr>
+                    <w:rPr>
+                      <w:rFonts w:ascii="Cambria Math" w:eastAsia="MS Mincho" w:hAnsi="Cambria Math" w:cstheme="minorBidi"/>
+                      <w:kern w:val="2"/>
+                      <w:lang w:eastAsia="ja-JP"/>
+                      <w14:ligatures w14:val="standardContextual"/>
+                    </w:rPr>
+                  </m:ctrlPr>
+                </m:mPr>
+                <m:mr>
+                  <m:e>
+                    <m:sSub>
+                      <m:sSubPr>
+                        <m:ctrlPr>
+                          <w:rPr>
+                            <w:rFonts w:ascii="Cambria Math" w:hAnsi="Cambria Math"/>
+                            <w:lang w:eastAsia="ja-JP"/>
+                          </w:rPr>
+                        </m:ctrlPr>
+                      </m:sSubPr>
+                      <m:e>
+                        <m:r>
+                          <m:rPr>
+                            <m:sty m:val="p"/>
+                          </m:rPr>
+                          <w:rPr>
+                            <w:rFonts w:ascii="Cambria Math" w:hAnsi="Cambria Math"/>
+                            <w:lang w:eastAsia="ja-JP"/>
+                          </w:rPr>
+                          <m:t>x</m:t>
+                        </m:r>
+                      </m:e>
+                      <m:sub>
+                        <m:r>
+                          <m:rPr>
+                            <m:sty m:val="p"/>
+                          </m:rPr>
+                          <w:rPr>
+                            <w:rFonts w:ascii="Cambria Math" w:hAnsi="Cambria Math"/>
+                            <w:lang w:eastAsia="ja-JP"/>
+                          </w:rPr>
+                          <m:t>1</m:t>
+                        </m:r>
+                      </m:sub>
+                    </m:sSub>
+                  </m:e>
+                </m:mr>
+                <m:mr>
+                  <m:e>
+                    <m:sSub>
+                      <m:sSubPr>
+                        <m:ctrlPr>
+                          <w:rPr>
+                            <w:rFonts w:ascii="Cambria Math" w:hAnsi="Cambria Math"/>
+                            <w:lang w:eastAsia="ja-JP"/>
+                          </w:rPr>
+                        </m:ctrlPr>
+                      </m:sSubPr>
+                      <m:e>
+                        <m:r>
+                          <m:rPr>
+                            <m:sty m:val="p"/>
+                          </m:rPr>
+                          <w:rPr>
+                            <w:rFonts w:ascii="Cambria Math" w:hAnsi="Cambria Math"/>
+                            <w:lang w:eastAsia="ja-JP"/>
+                          </w:rPr>
+                          <m:t>x</m:t>
+                        </m:r>
+                      </m:e>
+                      <m:sub>
+                        <m:r>
+                          <m:rPr>
+                            <m:sty m:val="p"/>
+                          </m:rPr>
+                          <w:rPr>
+                            <w:rFonts w:ascii="Cambria Math" w:hAnsi="Cambria Math"/>
+                            <w:lang w:eastAsia="ja-JP"/>
+                          </w:rPr>
+                          <m:t>2</m:t>
+                        </m:r>
+                      </m:sub>
+                    </m:sSub>
+                  </m:e>
+                </m:mr>
+                <m:mr>
+                  <m:e>
+                    <m:sSub>
+                      <m:sSubPr>
+                        <m:ctrlPr>
+                          <w:rPr>
+                            <w:rFonts w:ascii="Cambria Math" w:hAnsi="Cambria Math"/>
+                            <w:lang w:eastAsia="ja-JP"/>
+                          </w:rPr>
+                        </m:ctrlPr>
+                      </m:sSubPr>
+                      <m:e>
+                        <m:r>
+                          <m:rPr>
+                            <m:sty m:val="p"/>
+                          </m:rPr>
+                          <w:rPr>
+                            <w:rFonts w:ascii="Cambria Math" w:hAnsi="Cambria Math"/>
+                            <w:lang w:eastAsia="ja-JP"/>
+                          </w:rPr>
+                          <m:t>x</m:t>
+                        </m:r>
+                      </m:e>
+                      <m:sub>
+                        <m:r>
+                          <m:rPr>
+                            <m:sty m:val="p"/>
+                          </m:rPr>
+                          <w:rPr>
+                            <w:rFonts w:ascii="Cambria Math" w:hAnsi="Cambria Math"/>
+                            <w:lang w:eastAsia="ja-JP"/>
+                          </w:rPr>
+                          <m:t>3</m:t>
+                        </m:r>
+                      </m:sub>
+                    </m:sSub>
+                  </m:e>
+                </m:mr>
+              </m:m>
+            </m:e>
+          </m:d>
+          <m:r>
+            <w:rPr>
+              <w:rFonts w:ascii="Cambria Math" w:hAnsi="Cambria Math"/>
+              <w:lang w:eastAsia="ja-JP"/>
+            </w:rPr>
+            <m:t>=</m:t>
+          </m:r>
+          <w:bookmarkStart w:id="55" w:name="_Hlk159164776"/>
+          <m:d>
+            <m:dPr>
+              <m:ctrlPr>
+                <w:rPr>
+                  <w:rFonts w:ascii="Cambria Math" w:hAnsi="Cambria Math"/>
+                  <w:iCs/>
+                  <w:lang w:eastAsia="ja-JP"/>
+                </w:rPr>
+              </m:ctrlPr>
+            </m:dPr>
+            <m:e>
+              <m:m>
+                <m:mPr>
+                  <m:mcs>
+                    <m:mc>
+                      <m:mcPr>
+                        <m:count m:val="1"/>
+                        <m:mcJc m:val="center"/>
+                      </m:mcPr>
+                    </m:mc>
+                  </m:mcs>
+                  <m:ctrlPr>
+                    <w:rPr>
+                      <w:rFonts w:ascii="Cambria Math" w:eastAsia="MS Mincho" w:hAnsi="Cambria Math" w:cstheme="minorBidi"/>
+                      <w:iCs/>
+                      <w:kern w:val="2"/>
+                      <w:lang w:eastAsia="ja-JP"/>
+                      <w14:ligatures w14:val="standardContextual"/>
+                    </w:rPr>
+                  </m:ctrlPr>
+                </m:mPr>
+                <m:mr>
+                  <m:e>
+                    <m:f>
+                      <m:fPr>
+                        <m:ctrlPr>
+                          <w:rPr>
+                            <w:rFonts w:ascii="Cambria Math" w:hAnsi="Cambria Math"/>
+                            <w:iCs/>
+                            <w:lang w:eastAsia="ja-JP"/>
+                          </w:rPr>
+                        </m:ctrlPr>
+                      </m:fPr>
+                      <m:num>
+                        <m:r>
+                          <m:rPr>
+                            <m:sty m:val="p"/>
+                          </m:rPr>
+                          <w:rPr>
+                            <w:rFonts w:ascii="Cambria Math" w:hAnsi="Cambria Math"/>
+                            <w:lang w:eastAsia="ja-JP"/>
+                          </w:rPr>
+                          <m:t>1</m:t>
+                        </m:r>
+                      </m:num>
+                      <m:den>
+                        <m:r>
+                          <m:rPr>
+                            <m:sty m:val="p"/>
+                          </m:rPr>
+                          <w:rPr>
+                            <w:rFonts w:ascii="Cambria Math" w:hAnsi="Cambria Math"/>
+                            <w:lang w:eastAsia="ja-JP"/>
+                          </w:rPr>
+                          <m:t>4</m:t>
+                        </m:r>
+                      </m:den>
+                    </m:f>
+                  </m:e>
+                </m:mr>
+                <m:mr>
+                  <m:e>
+                    <m:r>
+                      <m:rPr>
+                        <m:sty m:val="p"/>
+                      </m:rPr>
+                      <w:rPr>
+                        <w:rFonts w:ascii="Cambria Math" w:hAnsi="Cambria Math"/>
+                        <w:lang w:eastAsia="ja-JP"/>
+                      </w:rPr>
+                      <m:t>2</m:t>
+                    </m:r>
+                  </m:e>
+                </m:mr>
+                <m:mr>
+                  <m:e>
+                    <m:f>
+                      <m:fPr>
+                        <m:ctrlPr>
+                          <w:rPr>
+                            <w:rFonts w:ascii="Cambria Math" w:hAnsi="Cambria Math"/>
+                            <w:iCs/>
+                            <w:lang w:eastAsia="ja-JP"/>
+                          </w:rPr>
+                        </m:ctrlPr>
+                      </m:fPr>
+                      <m:num>
+                        <m:r>
+                          <m:rPr>
+                            <m:sty m:val="p"/>
+                          </m:rPr>
+                          <w:rPr>
+                            <w:rFonts w:ascii="Cambria Math" w:hAnsi="Cambria Math"/>
+                            <w:lang w:eastAsia="ja-JP"/>
+                          </w:rPr>
+                          <m:t>3</m:t>
+                        </m:r>
+                      </m:num>
+                      <m:den>
+                        <m:r>
+                          <m:rPr>
+                            <m:sty m:val="p"/>
+                          </m:rPr>
+                          <w:rPr>
+                            <w:rFonts w:ascii="Cambria Math" w:hAnsi="Cambria Math"/>
+                            <w:lang w:eastAsia="ja-JP"/>
+                          </w:rPr>
+                          <m:t>2</m:t>
+                        </m:r>
+                      </m:den>
+                    </m:f>
+                  </m:e>
+                </m:mr>
+              </m:m>
+            </m:e>
+          </m:d>
+          <m:r>
+            <m:rPr>
+              <m:sty m:val="p"/>
+            </m:rPr>
+            <w:rPr>
+              <w:rFonts w:ascii="Cambria Math" w:hAnsi="Cambria Math"/>
+              <w:lang w:eastAsia="ja-JP"/>
+            </w:rPr>
+            <m:t>=</m:t>
+          </m:r>
+          <w:bookmarkEnd w:id="55"/>
+          <m:d>
+            <m:dPr>
+              <m:ctrlPr>
+                <w:rPr>
+                  <w:rFonts w:ascii="Cambria Math" w:hAnsi="Cambria Math"/>
+                  <w:iCs/>
+                  <w:lang w:eastAsia="ja-JP"/>
+                </w:rPr>
+              </m:ctrlPr>
+            </m:dPr>
+            <m:e>
+              <m:m>
+                <m:mPr>
+                  <m:mcs>
+                    <m:mc>
+                      <m:mcPr>
+                        <m:count m:val="1"/>
+                        <m:mcJc m:val="center"/>
+                      </m:mcPr>
+                    </m:mc>
+                  </m:mcs>
+                  <m:ctrlPr>
+                    <w:rPr>
+                      <w:rFonts w:ascii="Cambria Math" w:eastAsia="MS Mincho" w:hAnsi="Cambria Math" w:cstheme="minorBidi"/>
+                      <w:iCs/>
+                      <w:kern w:val="2"/>
+                      <w:lang w:eastAsia="ja-JP"/>
+                      <w14:ligatures w14:val="standardContextual"/>
+                    </w:rPr>
+                  </m:ctrlPr>
+                </m:mPr>
+                <m:mr>
+                  <m:e>
+                    <m:r>
+                      <m:rPr>
+                        <m:sty m:val="p"/>
+                      </m:rPr>
+                      <w:rPr>
+                        <w:rFonts w:ascii="Cambria Math" w:hAnsi="Cambria Math"/>
+                        <w:lang w:eastAsia="ja-JP"/>
+                      </w:rPr>
+                      <m:t>0.25</m:t>
+                    </m:r>
+                  </m:e>
+                </m:mr>
+                <m:mr>
+                  <m:e>
+                    <m:r>
+                      <m:rPr>
+                        <m:sty m:val="p"/>
+                      </m:rPr>
+                      <w:rPr>
+                        <w:rFonts w:ascii="Cambria Math" w:hAnsi="Cambria Math"/>
+                        <w:lang w:eastAsia="ja-JP"/>
+                      </w:rPr>
+                      <m:t>2</m:t>
+                    </m:r>
+                  </m:e>
+                </m:mr>
+                <m:mr>
+                  <m:e>
+                    <m:r>
+                      <m:rPr>
+                        <m:sty m:val="p"/>
+                      </m:rPr>
+                      <w:rPr>
+                        <w:rFonts w:ascii="Cambria Math" w:hAnsi="Cambria Math"/>
+                        <w:lang w:eastAsia="ja-JP"/>
+                      </w:rPr>
+                      <m:t>1.5</m:t>
+                    </m:r>
+                  </m:e>
+                </m:mr>
+              </m:m>
+            </m:e>
+          </m:d>
+        </m:oMath>
+      </m:oMathPara>
+    </w:p>
+    <w:p>
+      <w:pPr>
+        <w:spacing w:line="276" w:lineRule="auto"/>
+        <w:rPr>
+          <w:rFonts w:ascii="Cambo" w:hAnsi="Cambo"/>
+          <w:iCs/>
+          <w:lang w:eastAsia="ja-JP"/>
+        </w:rPr>
+      </w:pPr>
+      <w:bookmarkStart w:id="56" w:name="_Hlk159165059"/>
+      <w:r>
+        <w:rPr>
+          <w:rFonts w:ascii="Cambo" w:hAnsi="Cambo"/>
+          <w:iCs/>
+          <w:lang w:eastAsia="ja-JP"/>
+        </w:rPr>
+        <w:t xml:space="preserve">When we give the program this matrix: </w:t>
+      </w:r>
+    </w:p>
+    <w:p>
+      <w:pPr>
+        <w:spacing w:line="276" w:lineRule="auto"/>
+        <w:rPr>
+          <w:rFonts w:ascii="Cambo" w:hAnsi="Cambo"/>
+        </w:rPr>
+      </w:pPr>
+      <w:r>
+        <w:rPr>
+          <w:rFonts w:ascii="Cambo" w:hAnsi="Cambo"/>
+        </w:rPr>
+        <w:drawing>
+          <wp:inline distT="0" distB="0" distL="0" distR="0" wp14:anchorId="480AAD3E" wp14:editId="5CA4F7AB">
+            <wp:extent cx="5295900" cy="673100"/>
+            <wp:effectExtent l="0" t="0" r="0" b="0"/>
+            <wp:docPr id="1719355983" name="Picture 1" descr="A black background with colorful text&#10;&#10;Description automatically generated with medium confidence"/>
+            <wp:cNvGraphicFramePr>
+              <a:graphicFrameLocks xmlns:a="http://schemas.openxmlformats.org/drawingml/2006/main" noChangeAspect="1"/>
+            </wp:cNvGraphicFramePr>
+            <a:graphic xmlns:a="http://schemas.openxmlformats.org/drawingml/2006/main">
+              <a:graphicData uri="http://schemas.openxmlformats.org/drawingml/2006/picture">
+                <pic:pic xmlns:pic="http://schemas.openxmlformats.org/drawingml/2006/picture">
+                  <pic:nvPicPr>
+                    <pic:cNvPr id="1719355983" name="Picture 1" descr="A black background with colorful text&#10;&#10;Description automatically generated with medium confidence"/>
+                    <pic:cNvPicPr/>
+                  </pic:nvPicPr>
+                  <pic:blipFill>
+                    <a:blip r:embed="rId11"/>
+                    <a:stretch>
+                      <a:fillRect/>
+                    </a:stretch>
+                  </pic:blipFill>
+                  <pic:spPr>
+                    <a:xfrm>
+                      <a:off x="0" y="0"/>
+                      <a:ext cx="5295900" cy="673100"/>
+                    </a:xfrm>
+                    <a:prstGeom prst="rect">
+                      <a:avLst/>
+                    </a:prstGeom>
+                  </pic:spPr>
+                </pic:pic>
+              </a:graphicData>
+            </a:graphic>
+          </wp:inline>
+        </w:drawing>
+      </w:r>
+    </w:p>
+    <w:p>
+      <w:pPr>
+        <w:spacing w:line="276" w:lineRule="auto"/>
+        <w:rPr>
+          <w:rFonts w:ascii="Cambo" w:hAnsi="Cambo"/>
+        </w:rPr>
+      </w:pPr>
+      <w:r>
+        <w:rPr>
+          <w:rFonts w:ascii="Cambo" w:hAnsi="Cambo"/>
+        </w:rPr>
+        <w:t xml:space="preserve">We get: </w:t>
+      </w:r>
+    </w:p>
+    <w:p>
+      <w:pPr>
+        <w:spacing w:line="276" w:lineRule="auto"/>
+        <w:rPr>
+          <w:rFonts w:ascii="Cambo" w:hAnsi="Cambo"/>
+        </w:rPr>
+      </w:pPr>
+      <w:r>
+        <w:rPr>
+          <w:rFonts w:ascii="Cambo" w:hAnsi="Cambo"/>
+        </w:rPr>
+        <w:drawing>
+          <wp:inline distT="0" distB="0" distL="0" distR="0" wp14:anchorId="7CF34330" wp14:editId="1B65784F">
+            <wp:extent cx="1485900" cy="952500"/>
+            <wp:effectExtent l="0" t="0" r="0" b="0"/>
+            <wp:docPr id="1391099183" name="Picture 1" descr="A screen shot of a computer&#10;&#10;Description automatically generated"/>
+            <wp:cNvGraphicFramePr>
+              <a:graphicFrameLocks xmlns:a="http://schemas.openxmlformats.org/drawingml/2006/main" noChangeAspect="1"/>
+            </wp:cNvGraphicFramePr>
+            <a:graphic xmlns:a="http://schemas.openxmlformats.org/drawingml/2006/main">
+              <a:graphicData uri="http://schemas.openxmlformats.org/drawingml/2006/picture">
+                <pic:pic xmlns:pic="http://schemas.openxmlformats.org/drawingml/2006/picture">
+                  <pic:nvPicPr>
+                    <pic:cNvPr id="1391099183" name="Picture 1" descr="A screen shot of a computer&#10;&#10;Description automatically generated"/>
+                    <pic:cNvPicPr/>
+                  </pic:nvPicPr>
+                  <pic:blipFill>
+                    <a:blip r:embed="rId12"/>
+                    <a:stretch>
+                      <a:fillRect/>
+                    </a:stretch>
+                  </pic:blipFill>
+                  <pic:spPr>
+                    <a:xfrm>
+                      <a:off x="0" y="0"/>
+                      <a:ext cx="1485900" cy="952500"/>
+                    </a:xfrm>
+                    <a:prstGeom prst="rect">
+                      <a:avLst/>
+                    </a:prstGeom>
+                  </pic:spPr>
+                </pic:pic>
+              </a:graphicData>
+            </a:graphic>
+          </wp:inline>
+        </w:drawing>
+      </w:r>
+    </w:p>
+    <w:p>
+      <w:pPr>
+        <w:spacing w:line="276" w:lineRule="auto"/>
+        <w:rPr>
+          <w:rFonts w:ascii="Cambo" w:hAnsi="Cambo"/>
+        </w:rPr>
+      </w:pPr>
+      <w:r>
+        <w:rPr>
+          <w:rFonts w:ascii="Cambo" w:hAnsi="Cambo"/>
+        </w:rPr>
+        <w:t xml:space="preserve">Which is the expected solution. </w:t>
+      </w:r>
+    </w:p>
+    <w:bookmarkEnd w:id="56"/>
+    <w:p>
+      <w:pPr>
+        <w:spacing w:line="276" w:lineRule="auto"/>
+        <w:rPr>
+          <w:rFonts w:ascii="Cambo" w:hAnsi="Cambo"/>
+        </w:rPr>
+      </w:pPr>
+    </w:p>
+    <w:p>
+      <w:pPr>
+        <w:rPr>
+          <w:rFonts w:ascii="Cambo" w:hAnsi="Cambo"/>
+        </w:rPr>
+      </w:pPr>
+      <w:r>
+        <w:rPr>
+          <w:rFonts w:ascii="Cambo" w:hAnsi="Cambo"/>
+        </w:rPr>
+        <w:t>Second</w:t>
+      </w:r>
+      <w:r>
+        <w:rPr>
+          <w:rFonts w:ascii="Cambo" w:hAnsi="Cambo"/>
+        </w:rPr>
+        <w:t xml:space="preserve"> example: </w:t>
+      </w:r>
+    </w:p>
+    <w:p>
+      <w:pPr>
+        <w:spacing w:line="276" w:lineRule="auto"/>
+        <w:rPr>
+          <w:rFonts w:ascii="Cambria Math" w:hAnsi="Cambria Math"/>
+          <w:lang w:eastAsia="ja-JP"/>
+        </w:rPr>
+      </w:pPr>
+      <m:oMathPara>
+        <m:oMath>
+          <m:r>
+            <m:rPr>
+              <m:sty m:val="p"/>
+            </m:rPr>
+            <w:rPr>
+              <w:rFonts w:ascii="Cambria Math" w:hAnsi="Cambria Math"/>
+              <w:lang w:eastAsia="ja-JP"/>
+            </w:rPr>
+            <m:t>A=</m:t>
+          </m:r>
+          <m:d>
+            <m:dPr>
+              <m:ctrlPr>
+                <w:rPr>
+                  <w:rFonts w:ascii="Cambria Math" w:hAnsi="Cambria Math"/>
+                  <w:lang w:eastAsia="ja-JP"/>
+                </w:rPr>
+              </m:ctrlPr>
+            </m:dPr>
+            <m:e>
+              <m:m>
+                <m:mPr>
+                  <m:mcs>
+                    <m:mc>
+                      <m:mcPr>
+                        <m:count m:val="3"/>
+                        <m:mcJc m:val="center"/>
+                      </m:mcPr>
+                    </m:mc>
+                  </m:mcs>
+                  <m:ctrlPr>
+                    <w:rPr>
+                      <w:rFonts w:ascii="Cambria Math" w:eastAsia="MS Mincho" w:hAnsi="Cambria Math" w:cstheme="minorBidi"/>
+                      <w:kern w:val="2"/>
+                      <w:lang w:eastAsia="ja-JP"/>
+                      <w14:ligatures w14:val="standardContextual"/>
+                    </w:rPr>
+                  </m:ctrlPr>
+                </m:mPr>
+                <m:mr>
+                  <m:e>
+                    <m:r>
+                      <m:rPr>
+                        <m:sty m:val="p"/>
+                      </m:rPr>
+                      <w:rPr>
+                        <w:rFonts w:ascii="Cambria Math" w:hAnsi="Cambria Math"/>
+                        <w:lang w:eastAsia="ja-JP"/>
+                      </w:rPr>
+                      <m:t>1</m:t>
+                    </m:r>
+                  </m:e>
+                  <m:e>
+                    <m:r>
+                      <m:rPr>
+                        <m:sty m:val="p"/>
+                      </m:rPr>
+                      <w:rPr>
+                        <w:rFonts w:ascii="Cambria Math" w:hAnsi="Cambria Math"/>
+                        <w:lang w:eastAsia="ja-JP"/>
+                      </w:rPr>
+                      <m:t>1</m:t>
+                    </m:r>
+                  </m:e>
+                  <m:e>
+                    <m:r>
+                      <m:rPr>
+                        <m:sty m:val="p"/>
+                      </m:rPr>
+                      <w:rPr>
+                        <w:rFonts w:ascii="Cambria Math" w:hAnsi="Cambria Math"/>
+                        <w:lang w:eastAsia="ja-JP"/>
+                      </w:rPr>
+                      <m:t>-1</m:t>
+                    </m:r>
+                  </m:e>
+                </m:mr>
+                <m:mr>
+                  <m:e>
+                    <m:r>
+                      <m:rPr>
+                        <m:sty m:val="p"/>
+                      </m:rPr>
+                      <w:rPr>
+                        <w:rFonts w:ascii="Cambria Math" w:hAnsi="Cambria Math"/>
+                        <w:lang w:eastAsia="ja-JP"/>
+                      </w:rPr>
+                      <m:t>1</m:t>
+                    </m:r>
+                  </m:e>
+                  <m:e>
+                    <m:r>
+                      <m:rPr>
+                        <m:sty m:val="p"/>
+                      </m:rPr>
+                      <w:rPr>
+                        <w:rFonts w:ascii="Cambria Math" w:hAnsi="Cambria Math"/>
+                        <w:lang w:eastAsia="ja-JP"/>
+                      </w:rPr>
+                      <m:t>-2</m:t>
+                    </m:r>
+                  </m:e>
+                  <m:e>
+                    <m:r>
+                      <m:rPr>
+                        <m:sty m:val="p"/>
+                      </m:rPr>
+                      <w:rPr>
+                        <w:rFonts w:ascii="Cambria Math" w:hAnsi="Cambria Math"/>
+                        <w:lang w:eastAsia="ja-JP"/>
+                      </w:rPr>
+                      <m:t>3</m:t>
+                    </m:r>
+                  </m:e>
+                </m:mr>
+                <m:mr>
+                  <m:e>
+                    <m:r>
+                      <m:rPr>
+                        <m:sty m:val="p"/>
+                      </m:rPr>
+                      <w:rPr>
+                        <w:rFonts w:ascii="Cambria Math" w:hAnsi="Cambria Math"/>
+                        <w:lang w:eastAsia="ja-JP"/>
+                      </w:rPr>
+                      <m:t>2</m:t>
+                    </m:r>
+                  </m:e>
+                  <m:e>
+                    <m:r>
+                      <m:rPr>
+                        <m:sty m:val="p"/>
+                      </m:rPr>
+                      <w:rPr>
+                        <w:rFonts w:ascii="Cambria Math" w:hAnsi="Cambria Math"/>
+                        <w:lang w:eastAsia="ja-JP"/>
+                      </w:rPr>
+                      <m:t>3</m:t>
+                    </m:r>
+                  </m:e>
+                  <m:e>
+                    <m:r>
+                      <m:rPr>
+                        <m:sty m:val="p"/>
+                      </m:rPr>
+                      <w:rPr>
+                        <w:rFonts w:ascii="Cambria Math" w:hAnsi="Cambria Math"/>
+                        <w:lang w:eastAsia="ja-JP"/>
+                      </w:rPr>
+                      <m:t>1</m:t>
+                    </m:r>
+                  </m:e>
+                </m:mr>
+              </m:m>
+            </m:e>
+          </m:d>
+          <m:r>
+            <m:rPr>
+              <m:sty m:val="p"/>
+            </m:rPr>
+            <w:rPr>
+              <w:rFonts w:ascii="Cambria Math" w:hAnsi="Cambria Math"/>
+              <w:lang w:eastAsia="ja-JP"/>
+            </w:rPr>
+            <m:t>,  x=</m:t>
+          </m:r>
+          <m:d>
+            <m:dPr>
+              <m:ctrlPr>
+                <w:rPr>
+                  <w:rFonts w:ascii="Cambria Math" w:hAnsi="Cambria Math"/>
+                  <w:lang w:eastAsia="ja-JP"/>
+                </w:rPr>
+              </m:ctrlPr>
+            </m:dPr>
+            <m:e>
+              <m:m>
+                <m:mPr>
+                  <m:mcs>
+                    <m:mc>
+                      <m:mcPr>
+                        <m:count m:val="1"/>
+                        <m:mcJc m:val="center"/>
+                      </m:mcPr>
+                    </m:mc>
+                  </m:mcs>
+                  <m:ctrlPr>
+                    <w:rPr>
+                      <w:rFonts w:ascii="Cambria Math" w:eastAsia="MS Mincho" w:hAnsi="Cambria Math" w:cstheme="minorBidi"/>
+                      <w:kern w:val="2"/>
+                      <w:lang w:eastAsia="ja-JP"/>
+                      <w14:ligatures w14:val="standardContextual"/>
+                    </w:rPr>
+                  </m:ctrlPr>
+                </m:mPr>
+                <m:mr>
+                  <m:e>
+                    <m:sSub>
+                      <m:sSubPr>
+                        <m:ctrlPr>
+                          <w:rPr>
+                            <w:rFonts w:ascii="Cambria Math" w:hAnsi="Cambria Math"/>
+                            <w:lang w:eastAsia="ja-JP"/>
+                          </w:rPr>
+                        </m:ctrlPr>
+                      </m:sSubPr>
+                      <m:e>
+                        <m:r>
+                          <m:rPr>
+                            <m:sty m:val="p"/>
+                          </m:rPr>
+                          <w:rPr>
+                            <w:rFonts w:ascii="Cambria Math" w:hAnsi="Cambria Math"/>
+                            <w:lang w:eastAsia="ja-JP"/>
+                          </w:rPr>
+                          <m:t>x</m:t>
+                        </m:r>
+                      </m:e>
+                      <m:sub>
+                        <m:r>
+                          <m:rPr>
+                            <m:sty m:val="p"/>
+                          </m:rPr>
+                          <w:rPr>
+                            <w:rFonts w:ascii="Cambria Math" w:hAnsi="Cambria Math"/>
+                            <w:lang w:eastAsia="ja-JP"/>
+                          </w:rPr>
+                          <m:t>1</m:t>
+                        </m:r>
+                      </m:sub>
+                    </m:sSub>
+                  </m:e>
+                </m:mr>
+                <m:mr>
+                  <m:e>
+                    <m:sSub>
+                      <m:sSubPr>
+                        <m:ctrlPr>
+                          <w:rPr>
+                            <w:rFonts w:ascii="Cambria Math" w:hAnsi="Cambria Math"/>
+                            <w:lang w:eastAsia="ja-JP"/>
+                          </w:rPr>
+                        </m:ctrlPr>
+                      </m:sSubPr>
+                      <m:e>
+                        <m:r>
+                          <m:rPr>
+                            <m:sty m:val="p"/>
+                          </m:rPr>
+                          <w:rPr>
+                            <w:rFonts w:ascii="Cambria Math" w:hAnsi="Cambria Math"/>
+                            <w:lang w:eastAsia="ja-JP"/>
+                          </w:rPr>
+                          <m:t>x</m:t>
+                        </m:r>
+                      </m:e>
+                      <m:sub>
+                        <m:r>
+                          <m:rPr>
+                            <m:sty m:val="p"/>
+                          </m:rPr>
+                          <w:rPr>
+                            <w:rFonts w:ascii="Cambria Math" w:hAnsi="Cambria Math"/>
+                            <w:lang w:eastAsia="ja-JP"/>
+                          </w:rPr>
+                          <m:t>2</m:t>
+                        </m:r>
+                      </m:sub>
+                    </m:sSub>
+                  </m:e>
+                </m:mr>
+                <m:mr>
+                  <m:e>
+                    <m:sSub>
+                      <m:sSubPr>
+                        <m:ctrlPr>
+                          <w:rPr>
+                            <w:rFonts w:ascii="Cambria Math" w:hAnsi="Cambria Math"/>
+                            <w:lang w:eastAsia="ja-JP"/>
+                          </w:rPr>
+                        </m:ctrlPr>
+                      </m:sSubPr>
+                      <m:e>
+                        <m:r>
+                          <m:rPr>
+                            <m:sty m:val="p"/>
+                          </m:rPr>
+                          <w:rPr>
+                            <w:rFonts w:ascii="Cambria Math" w:hAnsi="Cambria Math"/>
+                            <w:lang w:eastAsia="ja-JP"/>
+                          </w:rPr>
+                          <m:t>x</m:t>
+                        </m:r>
+                      </m:e>
+                      <m:sub>
+                        <m:r>
+                          <m:rPr>
+                            <m:sty m:val="p"/>
+                          </m:rPr>
+                          <w:rPr>
+                            <w:rFonts w:ascii="Cambria Math" w:hAnsi="Cambria Math"/>
+                            <w:lang w:eastAsia="ja-JP"/>
+                          </w:rPr>
+                          <m:t>3</m:t>
+                        </m:r>
+                      </m:sub>
+                    </m:sSub>
+                  </m:e>
+                </m:mr>
+              </m:m>
+            </m:e>
+          </m:d>
+          <m:r>
+            <m:rPr>
+              <m:sty m:val="p"/>
+            </m:rPr>
+            <w:rPr>
+              <w:rFonts w:ascii="Cambria Math" w:hAnsi="Cambria Math"/>
+              <w:lang w:eastAsia="ja-JP"/>
+            </w:rPr>
+            <m:t xml:space="preserve">,  </m:t>
+          </m:r>
+          <m:r>
+            <m:rPr>
+              <m:sty m:val="p"/>
+            </m:rPr>
+            <w:rPr>
+              <w:rFonts w:ascii="Cambria Math" w:hAnsi="Cambria Math"/>
+              <w:lang w:eastAsia="ja-JP"/>
+            </w:rPr>
+            <m:t>b</m:t>
+          </m:r>
+          <m:r>
+            <m:rPr>
+              <m:sty m:val="p"/>
+            </m:rPr>
+            <w:rPr>
+              <w:rFonts w:ascii="Cambria Math" w:hAnsi="Cambria Math"/>
+              <w:lang w:eastAsia="ja-JP"/>
+            </w:rPr>
+            <m:t>=</m:t>
+          </m:r>
+          <m:d>
+            <m:dPr>
+              <m:ctrlPr>
+                <w:rPr>
+                  <w:rFonts w:ascii="Cambria Math" w:hAnsi="Cambria Math"/>
+                  <w:lang w:eastAsia="ja-JP"/>
+                </w:rPr>
+              </m:ctrlPr>
+            </m:dPr>
+            <m:e>
+              <m:m>
+                <m:mPr>
+                  <m:mcs>
+                    <m:mc>
+                      <m:mcPr>
+                        <m:count m:val="1"/>
+                        <m:mcJc m:val="center"/>
+                      </m:mcPr>
+                    </m:mc>
+                  </m:mcs>
+                  <m:ctrlPr>
+                    <w:rPr>
+                      <w:rFonts w:ascii="Cambria Math" w:eastAsia="MS Mincho" w:hAnsi="Cambria Math" w:cstheme="minorBidi"/>
+                      <w:kern w:val="2"/>
+                      <w:lang w:eastAsia="ja-JP"/>
+                      <w14:ligatures w14:val="standardContextual"/>
+                    </w:rPr>
+                  </m:ctrlPr>
+                </m:mPr>
+                <m:mr>
+                  <m:e>
+                    <m:r>
+                      <m:rPr>
+                        <m:sty m:val="p"/>
+                      </m:rPr>
+                      <w:rPr>
+                        <w:rFonts w:ascii="Cambria Math" w:hAnsi="Cambria Math"/>
+                        <w:lang w:eastAsia="ja-JP"/>
+                      </w:rPr>
+                      <m:t>4</m:t>
+                    </m:r>
+                  </m:e>
+                </m:mr>
+                <m:mr>
+                  <m:e>
+                    <m:r>
+                      <m:rPr>
+                        <m:sty m:val="p"/>
+                      </m:rPr>
+                      <w:rPr>
+                        <w:rFonts w:ascii="Cambria Math" w:hAnsi="Cambria Math"/>
+                        <w:lang w:eastAsia="ja-JP"/>
+                      </w:rPr>
+                      <m:t>-</m:t>
+                    </m:r>
+                    <m:r>
+                      <m:rPr>
+                        <m:sty m:val="p"/>
+                      </m:rPr>
+                      <w:rPr>
+                        <w:rFonts w:ascii="Cambria Math" w:hAnsi="Cambria Math"/>
+                        <w:lang w:eastAsia="ja-JP"/>
+                      </w:rPr>
+                      <m:t>6</m:t>
+                    </m:r>
+                  </m:e>
+                </m:mr>
+                <m:mr>
+                  <m:e>
+                    <m:r>
+                      <m:rPr>
+                        <m:sty m:val="p"/>
+                      </m:rPr>
+                      <w:rPr>
+                        <w:rFonts w:ascii="Cambria Math" w:hAnsi="Cambria Math"/>
+                        <w:lang w:eastAsia="ja-JP"/>
+                      </w:rPr>
+                      <m:t>7</m:t>
+                    </m:r>
+                  </m:e>
+                </m:mr>
+              </m:m>
+            </m:e>
+          </m:d>
+        </m:oMath>
+      </m:oMathPara>
+    </w:p>
+    <w:p>
+      <w:pPr>
+        <w:spacing w:line="276" w:lineRule="auto"/>
+        <w:rPr>
+          <w:rFonts w:ascii="Cambo" w:hAnsi="Cambo"/>
+        </w:rPr>
+      </w:pPr>
+      <w:r>
+        <w:rPr>
+          <w:rFonts w:ascii="Cambo" w:hAnsi="Cambo"/>
+        </w:rPr>
+        <w:t xml:space="preserve">And the answer was: </w:t>
+      </w:r>
+    </w:p>
+    <w:p>
+      <w:pPr>
+        <w:spacing w:line="276" w:lineRule="auto"/>
+        <w:rPr>
+          <w:rFonts w:ascii="Cambo" w:hAnsi="Cambo"/>
+        </w:rPr>
+      </w:pPr>
+      <m:oMathPara>
+        <m:oMath>
+          <m:r>
+            <m:rPr>
+              <m:sty m:val="p"/>
+            </m:rPr>
+            <w:rPr>
+              <w:rFonts w:ascii="Cambria Math" w:hAnsi="Cambria Math"/>
+              <w:lang w:eastAsia="ja-JP"/>
+            </w:rPr>
+            <m:t>x=</m:t>
+          </m:r>
+          <m:d>
+            <m:dPr>
+              <m:ctrlPr>
+                <w:rPr>
+                  <w:rFonts w:ascii="Cambria Math" w:hAnsi="Cambria Math"/>
+                  <w:iCs/>
+                  <w:lang w:eastAsia="ja-JP"/>
+                </w:rPr>
+              </m:ctrlPr>
+            </m:dPr>
+            <m:e>
+              <m:m>
+                <m:mPr>
+                  <m:mcs>
+                    <m:mc>
+                      <m:mcPr>
+                        <m:count m:val="1"/>
+                        <m:mcJc m:val="center"/>
+                      </m:mcPr>
+                    </m:mc>
+                  </m:mcs>
+                  <m:ctrlPr>
+                    <w:rPr>
+                      <w:rFonts w:ascii="Cambria Math" w:eastAsia="MS Mincho" w:hAnsi="Cambria Math" w:cstheme="minorBidi"/>
+                      <w:iCs/>
+                      <w:kern w:val="2"/>
+                      <w:lang w:eastAsia="ja-JP"/>
+                      <w14:ligatures w14:val="standardContextual"/>
+                    </w:rPr>
+                  </m:ctrlPr>
+                </m:mPr>
+                <m:mr>
+                  <m:e>
+                    <m:r>
+                      <m:rPr>
+                        <m:sty m:val="p"/>
+                      </m:rPr>
+                      <w:rPr>
+                        <w:rFonts w:ascii="Cambria Math" w:hAnsi="Cambria Math"/>
+                        <w:lang w:eastAsia="ja-JP"/>
+                      </w:rPr>
+                      <m:t>1</m:t>
+                    </m:r>
+                  </m:e>
+                </m:mr>
+                <m:mr>
+                  <m:e>
+                    <m:r>
+                      <m:rPr>
+                        <m:sty m:val="p"/>
+                      </m:rPr>
+                      <w:rPr>
+                        <w:rFonts w:ascii="Cambria Math" w:hAnsi="Cambria Math"/>
+                        <w:lang w:eastAsia="ja-JP"/>
+                      </w:rPr>
+                      <m:t>2</m:t>
+                    </m:r>
+                  </m:e>
+                </m:mr>
+                <m:mr>
+                  <m:e>
+                    <m:r>
+                      <m:rPr>
+                        <m:sty m:val="p"/>
+                      </m:rPr>
+                      <w:rPr>
+                        <w:rFonts w:ascii="Cambria Math" w:hAnsi="Cambria Math"/>
+                        <w:lang w:eastAsia="ja-JP"/>
+                      </w:rPr>
+                      <m:t>-1</m:t>
+                    </m:r>
+                  </m:e>
+                </m:mr>
+              </m:m>
+            </m:e>
+          </m:d>
+          <m:r>
+            <m:rPr>
+              <m:sty m:val="p"/>
+            </m:rPr>
+            <w:rPr>
+              <w:rFonts w:ascii="Cambria Math" w:hAnsi="Cambria Math"/>
+              <w:lang w:eastAsia="ja-JP"/>
+            </w:rPr>
+            <m:t>,</m:t>
+          </m:r>
+        </m:oMath>
+      </m:oMathPara>
+    </w:p>
+    <w:p>
+      <w:pPr>
+        <w:spacing w:line="276" w:lineRule="auto"/>
+        <w:rPr>
+          <w:rFonts w:ascii="Cambo" w:hAnsi="Cambo"/>
+          <w:iCs/>
+          <w:lang w:eastAsia="ja-JP"/>
+        </w:rPr>
+      </w:pPr>
+      <w:r>
+        <w:rPr>
+          <w:rFonts w:ascii="Cambo" w:hAnsi="Cambo"/>
+          <w:iCs/>
+          <w:lang w:eastAsia="ja-JP"/>
+        </w:rPr>
+        <w:t xml:space="preserve">When we give the program this matrix: </w:t>
+      </w:r>
+    </w:p>
+    <w:p>
+      <w:pPr>
+        <w:spacing w:line="276" w:lineRule="auto"/>
+        <w:rPr>
+          <w:rFonts w:ascii="Cambo" w:hAnsi="Cambo"/>
+        </w:rPr>
+      </w:pPr>
+      <w:r>
+        <w:rPr>
+          <w:rFonts w:ascii="Cambo" w:hAnsi="Cambo"/>
+        </w:rPr>
+        <w:drawing>
+          <wp:inline distT="0" distB="0" distL="0" distR="0" wp14:anchorId="3C289412" wp14:editId="7BC547C2">
+            <wp:extent cx="5359400" cy="546100"/>
+            <wp:effectExtent l="0" t="0" r="0" b="0"/>
+            <wp:docPr id="1208360910" name="Picture 1"/>
+            <wp:cNvGraphicFramePr>
+              <a:graphicFrameLocks xmlns:a="http://schemas.openxmlformats.org/drawingml/2006/main" noChangeAspect="1"/>
+            </wp:cNvGraphicFramePr>
+            <a:graphic xmlns:a="http://schemas.openxmlformats.org/drawingml/2006/main">
+              <a:graphicData uri="http://schemas.openxmlformats.org/drawingml/2006/picture">
+                <pic:pic xmlns:pic="http://schemas.openxmlformats.org/drawingml/2006/picture">
+                  <pic:nvPicPr>
+                    <pic:cNvPr id="1208360910" name=""/>
+                    <pic:cNvPicPr/>
+                  </pic:nvPicPr>
+                  <pic:blipFill>
+                    <a:blip r:embed="rId13"/>
+                    <a:stretch>
+                      <a:fillRect/>
+                    </a:stretch>
+                  </pic:blipFill>
+                  <pic:spPr>
+                    <a:xfrm>
+                      <a:off x="0" y="0"/>
+                      <a:ext cx="5359400" cy="546100"/>
+                    </a:xfrm>
+                    <a:prstGeom prst="rect">
+                      <a:avLst/>
+                    </a:prstGeom>
+                  </pic:spPr>
+                </pic:pic>
+              </a:graphicData>
+            </a:graphic>
+          </wp:inline>
+        </w:drawing>
+      </w:r>
+    </w:p>
+    <w:p>
+      <w:pPr>
+        <w:spacing w:line="276" w:lineRule="auto"/>
+        <w:rPr>
+          <w:rFonts w:ascii="Cambo" w:hAnsi="Cambo"/>
+        </w:rPr>
+      </w:pPr>
+      <w:r>
+        <w:rPr>
+          <w:rFonts w:ascii="Cambo" w:hAnsi="Cambo"/>
+        </w:rPr>
+        <w:t xml:space="preserve">We get: </w:t>
+      </w:r>
+    </w:p>
+    <w:p>
+      <w:pPr>
+        <w:spacing w:line="276" w:lineRule="auto"/>
+        <w:rPr>
+          <w:rFonts w:ascii="Cambo" w:hAnsi="Cambo"/>
+        </w:rPr>
+      </w:pPr>
+      <w:r>
+        <w:rPr>
+          <w:rFonts w:ascii="Cambo" w:hAnsi="Cambo"/>
+        </w:rPr>
+        <w:drawing>
+          <wp:inline distT="0" distB="0" distL="0" distR="0" wp14:anchorId="4A6DFE4A" wp14:editId="77D2FB51">
+            <wp:extent cx="2237014" cy="828171"/>
+            <wp:effectExtent l="0" t="0" r="0" b="0"/>
+            <wp:docPr id="530102696" name="Picture 1" descr="A screen shot of a computer&#10;&#10;Description automatically generated"/>
+            <wp:cNvGraphicFramePr>
+              <a:graphicFrameLocks xmlns:a="http://schemas.openxmlformats.org/drawingml/2006/main" noChangeAspect="1"/>
+            </wp:cNvGraphicFramePr>
+            <a:graphic xmlns:a="http://schemas.openxmlformats.org/drawingml/2006/main">
+              <a:graphicData uri="http://schemas.openxmlformats.org/drawingml/2006/picture">
+                <pic:pic xmlns:pic="http://schemas.openxmlformats.org/drawingml/2006/picture">
+                  <pic:nvPicPr>
+                    <pic:cNvPr id="530102696" name="Picture 1" descr="A screen shot of a computer&#10;&#10;Description automatically generated"/>
+                    <pic:cNvPicPr/>
+                  </pic:nvPicPr>
+                  <pic:blipFill>
+                    <a:blip r:embed="rId14"/>
+                    <a:stretch>
+                      <a:fillRect/>
+                    </a:stretch>
+                  </pic:blipFill>
+                  <pic:spPr>
+                    <a:xfrm>
+                      <a:off x="0" y="0"/>
+                      <a:ext cx="2256479" cy="835377"/>
+                    </a:xfrm>
+                    <a:prstGeom prst="rect">
+                      <a:avLst/>
+                    </a:prstGeom>
+                  </pic:spPr>
+                </pic:pic>
+              </a:graphicData>
+            </a:graphic>
+          </wp:inline>
+        </w:drawing>
+      </w:r>
+    </w:p>
+    <w:p>
+      <w:pPr>
+        <w:spacing w:line="276" w:lineRule="auto"/>
+        <w:rPr>
+          <w:rFonts w:ascii="Cambo" w:hAnsi="Cambo"/>
+        </w:rPr>
+      </w:pPr>
+      <w:r>
+        <w:rPr>
+          <w:rFonts w:ascii="Cambo" w:hAnsi="Cambo"/>
+        </w:rPr>
+        <w:t xml:space="preserve">Which is the expected solution. </w:t>
+      </w:r>
+      <w:bookmarkStart w:id="57" w:name="_Toc159151242"/>
+    </w:p>
+    <w:p>
+      <w:pPr>
+        <w:spacing w:line="276" w:lineRule="auto"/>
+        <w:rPr>
+          <w:rFonts w:ascii="Cambo" w:hAnsi="Cambo"/>
+        </w:rPr>
+      </w:pPr>
+      <w:r>
+        <w:lastRenderedPageBreak/>
+        <w:t>Running the program serially:</w:t>
+      </w:r>
+      <w:bookmarkEnd w:id="57"/>
+      <w:r>
+        <w:t xml:space="preserve"> </w:t>
+      </w:r>
+    </w:p>
+    <w:p>
+      <w:pPr>
+        <w:spacing w:line="276" w:lineRule="auto"/>
+        <w:rPr>
+          <w:rFonts w:ascii="Cambo" w:hAnsi="Cambo"/>
+        </w:rPr>
+      </w:pPr>
     </w:p>
     <w:p>
       <w:pPr>
         <w:pStyle w:val="Heading1"/>
       </w:pPr>
-      <w:bookmarkStart w:id="49" w:name="_Toc159151242"/>
-      <w:r>
-        <w:t>Running the program serially:</w:t>
-      </w:r>
-      <w:bookmarkEnd w:id="49"/>
-      <w:r>
-        <w:t xml:space="preserve"> </w:t>
-      </w:r>
-    </w:p>
-    <w:p>
-      <w:pPr>
-        <w:spacing w:line="276" w:lineRule="auto"/>
-        <w:rPr>
-          <w:rFonts w:ascii="Cambo" w:hAnsi="Cambo"/>
-        </w:rPr>
-      </w:pPr>
-    </w:p>
-    <w:p>
-      <w:pPr>
-        <w:pStyle w:val="Heading1"/>
-      </w:pPr>
-      <w:bookmarkStart w:id="50" w:name="_Toc159151243"/>
-      <w:r>
-        <w:lastRenderedPageBreak/>
+      <w:bookmarkStart w:id="58" w:name="_Toc159151243"/>
+      <w:r>
         <w:t>Next steps:</w:t>
       </w:r>
-      <w:bookmarkEnd w:id="50"/>
+      <w:bookmarkEnd w:id="58"/>
       <w:r>
         <w:t xml:space="preserve"> </w:t>
       </w:r>
@@ -13542,17 +15359,17 @@
         <w:pStyle w:val="Heading1"/>
         <w:jc w:val="center"/>
       </w:pPr>
-      <w:bookmarkStart w:id="51" w:name="_Hlk159151174"/>
-      <w:bookmarkStart w:id="52" w:name="_Toc159151244"/>
+      <w:bookmarkStart w:id="59" w:name="_Hlk159151174"/>
+      <w:bookmarkStart w:id="60" w:name="_Toc159151244"/>
       <w:r>
         <w:t>Appendix</w:t>
       </w:r>
       <w:r>
         <w:t xml:space="preserve"> – 1 (Step by step solution of example 1 using LU Decomposition)</w:t>
       </w:r>
-      <w:bookmarkEnd w:id="52"/>
-    </w:p>
-    <w:bookmarkEnd w:id="51"/>
+      <w:bookmarkEnd w:id="60"/>
+    </w:p>
+    <w:bookmarkEnd w:id="59"/>
     <w:p>
       <w:pPr>
         <w:spacing w:line="276" w:lineRule="auto"/>
@@ -13589,7 +15406,7 @@
                     </pic:cNvPicPr>
                   </pic:nvPicPr>
                   <pic:blipFill>
-                    <a:blip r:embed="rId10">
+                    <a:blip r:embed="rId15">
                       <a:extLst>
                         <a:ext uri="{28A0092B-C50C-407E-A947-70E740481C1C}">
                           <a14:useLocalDpi xmlns:a14="http://schemas.microsoft.com/office/drawing/2010/main" val="0"/>
@@ -13661,7 +15478,7 @@
                     </pic:cNvPicPr>
                   </pic:nvPicPr>
                   <pic:blipFill>
-                    <a:blip r:embed="rId11">
+                    <a:blip r:embed="rId16">
                       <a:extLst>
                         <a:ext uri="{28A0092B-C50C-407E-A947-70E740481C1C}">
                           <a14:useLocalDpi xmlns:a14="http://schemas.microsoft.com/office/drawing/2010/main" val="0"/>
@@ -13733,7 +15550,7 @@
                     </pic:cNvPicPr>
                   </pic:nvPicPr>
                   <pic:blipFill>
-                    <a:blip r:embed="rId12" cstate="print">
+                    <a:blip r:embed="rId17" cstate="print">
                       <a:extLst>
                         <a:ext uri="{28A0092B-C50C-407E-A947-70E740481C1C}">
                           <a14:useLocalDpi xmlns:a14="http://schemas.microsoft.com/office/drawing/2010/main" val="0"/>
@@ -13923,7 +15740,7 @@
         <w:pStyle w:val="Heading1"/>
         <w:jc w:val="center"/>
       </w:pPr>
-      <w:bookmarkStart w:id="53" w:name="_Toc159151245"/>
+      <w:bookmarkStart w:id="61" w:name="_Toc159151245"/>
       <w:r>
         <w:lastRenderedPageBreak/>
         <w:t>Appendix –</w:t>
@@ -13940,7 +15757,7 @@
       <w:r>
         <w:t>)</w:t>
       </w:r>
-      <w:bookmarkEnd w:id="53"/>
+      <w:bookmarkEnd w:id="61"/>
     </w:p>
     <w:p>
       <w:pPr>
@@ -21769,7 +23586,7 @@
       </w:pPr>
     </w:p>
     <w:sectPr>
-      <w:footerReference w:type="default" r:id="rId13"/>
+      <w:footerReference w:type="default" r:id="rId18"/>
       <w:pgSz w:w="12240" w:h="15840"/>
       <w:pgMar w:top="1440" w:right="1440" w:bottom="1440" w:left="1440" w:header="720" w:footer="720" w:gutter="0"/>
       <w:cols w:space="720"/>
@@ -22275,7 +24092,7 @@
   <w:style w:type="paragraph" w:default="1" w:styleId="Normal">
     <w:name w:val="Normal"/>
     <w:qFormat/>
-    <w:rsid w:val="009F673D"/>
+    <w:rsid w:val="00BC3ED5"/>
     <w:rPr>
       <w:rFonts w:ascii="Times New Roman" w:eastAsia="Times New Roman" w:hAnsi="Times New Roman" w:cs="Times New Roman"/>
       <w:kern w:val="0"/>
@@ -23402,7 +25219,7 @@
 </file>
 
 <file path=customXml/itemProps1.xml><?xml version="1.0" encoding="utf-8"?>
-<ds:datastoreItem xmlns:ds="http://schemas.openxmlformats.org/officeDocument/2006/customXml" ds:itemID="{AB973392-4D7E-EB4D-8F1D-8BF63B6D5D0C}">
+<ds:datastoreItem xmlns:ds="http://schemas.openxmlformats.org/officeDocument/2006/customXml" ds:itemID="{136EA631-7E80-1140-9FDC-D80FE8328441}">
   <ds:schemaRefs>
     <ds:schemaRef ds:uri="http://schemas.openxmlformats.org/officeDocument/2006/bibliography"/>
   </ds:schemaRefs>

</xml_diff>

<commit_message>
separate the matrices files in the matrices directory, passed to the program as an arugment, add usage and setup.md instructions
</commit_message>
<xml_diff>
--- a/docs/Status update report.docx
+++ b/docs/Status update report.docx
@@ -15239,7 +15239,303 @@
         </w:rPr>
       </w:pPr>
       <w:r>
+        <w:rPr>
+          <w:rFonts w:ascii="Cambo" w:hAnsi="Cambo"/>
+        </w:rPr>
         <w:lastRenderedPageBreak/>
+        <w:t>We then made the program more structured</w:t>
+      </w:r>
+      <w:r>
+        <w:rPr>
+          <w:rFonts w:ascii="Cambo" w:hAnsi="Cambo"/>
+        </w:rPr>
+        <w:t xml:space="preserve"> but adding the matrices in the /matrices directory as text files passed to the program using the command-line terminal as the first argument. </w:t>
+      </w:r>
+    </w:p>
+    <w:p>
+      <w:pPr>
+        <w:spacing w:line="276" w:lineRule="auto"/>
+        <w:rPr>
+          <w:rFonts w:ascii="Cambo" w:hAnsi="Cambo"/>
+        </w:rPr>
+      </w:pPr>
+    </w:p>
+    <w:p>
+      <w:pPr>
+        <w:spacing w:line="276" w:lineRule="auto"/>
+        <w:rPr>
+          <w:rFonts w:ascii="Cambo" w:hAnsi="Cambo"/>
+        </w:rPr>
+      </w:pPr>
+      <w:r>
+        <w:rPr>
+          <w:rFonts w:ascii="Cambo" w:hAnsi="Cambo"/>
+        </w:rPr>
+        <w:t>For example:</w:t>
+      </w:r>
+    </w:p>
+    <w:p>
+      <w:pPr>
+        <w:shd w:val="clear" w:color="auto" w:fill="E9F2EA"/>
+        <w:spacing w:line="276" w:lineRule="auto"/>
+        <w:rPr>
+          <w:rFonts w:ascii="Cambo" w:hAnsi="Cambo"/>
+        </w:rPr>
+      </w:pPr>
+      <w:proofErr w:type="gramStart"/>
+      <w:r>
+        <w:rPr>
+          <w:rFonts w:ascii="Cambo" w:hAnsi="Cambo"/>
+        </w:rPr>
+        <w:t>&gt; .</w:t>
+      </w:r>
+      <w:proofErr w:type="gramEnd"/>
+      <w:r>
+        <w:rPr>
+          <w:rFonts w:ascii="Cambo" w:hAnsi="Cambo"/>
+        </w:rPr>
+        <w:t>/bin/simple matrices/3x3_1.txt</w:t>
+      </w:r>
+    </w:p>
+    <w:p>
+      <w:pPr>
+        <w:shd w:val="clear" w:color="auto" w:fill="E9F2EA"/>
+        <w:spacing w:line="276" w:lineRule="auto"/>
+        <w:rPr>
+          <w:rFonts w:ascii="Cambo" w:hAnsi="Cambo"/>
+        </w:rPr>
+      </w:pPr>
+      <w:r>
+        <w:rPr>
+          <w:rFonts w:ascii="Cambo" w:hAnsi="Cambo"/>
+        </w:rPr>
+        <w:t xml:space="preserve">Solution: </w:t>
+      </w:r>
+    </w:p>
+    <w:p>
+      <w:pPr>
+        <w:shd w:val="clear" w:color="auto" w:fill="E9F2EA"/>
+        <w:spacing w:line="276" w:lineRule="auto"/>
+        <w:rPr>
+          <w:rFonts w:ascii="Cambo" w:hAnsi="Cambo"/>
+        </w:rPr>
+      </w:pPr>
+      <w:proofErr w:type="gramStart"/>
+      <w:r>
+        <w:rPr>
+          <w:rFonts w:ascii="Cambo" w:hAnsi="Cambo"/>
+        </w:rPr>
+        <w:t>x[</w:t>
+      </w:r>
+      <w:proofErr w:type="gramEnd"/>
+      <w:r>
+        <w:rPr>
+          <w:rFonts w:ascii="Cambo" w:hAnsi="Cambo"/>
+        </w:rPr>
+        <w:t>0] = 0.250000</w:t>
+      </w:r>
+    </w:p>
+    <w:p>
+      <w:pPr>
+        <w:shd w:val="clear" w:color="auto" w:fill="E9F2EA"/>
+        <w:spacing w:line="276" w:lineRule="auto"/>
+        <w:rPr>
+          <w:rFonts w:ascii="Cambo" w:hAnsi="Cambo"/>
+        </w:rPr>
+      </w:pPr>
+      <w:proofErr w:type="gramStart"/>
+      <w:r>
+        <w:rPr>
+          <w:rFonts w:ascii="Cambo" w:hAnsi="Cambo"/>
+        </w:rPr>
+        <w:t>x[</w:t>
+      </w:r>
+      <w:proofErr w:type="gramEnd"/>
+      <w:r>
+        <w:rPr>
+          <w:rFonts w:ascii="Cambo" w:hAnsi="Cambo"/>
+        </w:rPr>
+        <w:t>1] = 2.000000</w:t>
+      </w:r>
+    </w:p>
+    <w:p>
+      <w:pPr>
+        <w:shd w:val="clear" w:color="auto" w:fill="E9F2EA"/>
+        <w:spacing w:line="276" w:lineRule="auto"/>
+        <w:rPr>
+          <w:rFonts w:ascii="Cambo" w:hAnsi="Cambo"/>
+        </w:rPr>
+      </w:pPr>
+      <w:r>
+        <w:rPr>
+          <w:rFonts w:ascii="Cambo" w:hAnsi="Cambo"/>
+        </w:rPr>
+        <w:t>x[2] = 1.500000</w:t>
+      </w:r>
+    </w:p>
+    <w:p>
+      <w:pPr>
+        <w:spacing w:line="276" w:lineRule="auto"/>
+        <w:rPr>
+          <w:rFonts w:ascii="Cambo" w:hAnsi="Cambo"/>
+        </w:rPr>
+      </w:pPr>
+    </w:p>
+    <w:p>
+      <w:pPr>
+        <w:spacing w:line="276" w:lineRule="auto"/>
+        <w:rPr>
+          <w:rFonts w:ascii="Cambo" w:hAnsi="Cambo"/>
+        </w:rPr>
+      </w:pPr>
+      <w:r>
+        <w:rPr>
+          <w:rFonts w:ascii="Cambo" w:hAnsi="Cambo"/>
+        </w:rPr>
+        <w:t xml:space="preserve">and </w:t>
+      </w:r>
+    </w:p>
+    <w:p>
+      <w:pPr>
+        <w:shd w:val="clear" w:color="auto" w:fill="E9F2EA"/>
+        <w:spacing w:line="276" w:lineRule="auto"/>
+        <w:rPr>
+          <w:rFonts w:ascii="Cambo" w:hAnsi="Cambo"/>
+        </w:rPr>
+      </w:pPr>
+      <w:proofErr w:type="gramStart"/>
+      <w:r>
+        <w:rPr>
+          <w:rFonts w:ascii="Cambo" w:hAnsi="Cambo"/>
+        </w:rPr>
+        <w:t>&gt; .</w:t>
+      </w:r>
+      <w:proofErr w:type="gramEnd"/>
+      <w:r>
+        <w:rPr>
+          <w:rFonts w:ascii="Cambo" w:hAnsi="Cambo"/>
+        </w:rPr>
+        <w:t>/bin/simple matrices/3x3_2.txt</w:t>
+      </w:r>
+    </w:p>
+    <w:p>
+      <w:pPr>
+        <w:shd w:val="clear" w:color="auto" w:fill="E9F2EA"/>
+        <w:spacing w:line="276" w:lineRule="auto"/>
+        <w:rPr>
+          <w:rFonts w:ascii="Cambo" w:hAnsi="Cambo"/>
+        </w:rPr>
+      </w:pPr>
+      <w:r>
+        <w:rPr>
+          <w:rFonts w:ascii="Cambo" w:hAnsi="Cambo"/>
+        </w:rPr>
+        <w:t xml:space="preserve">Solution: </w:t>
+      </w:r>
+    </w:p>
+    <w:p>
+      <w:pPr>
+        <w:shd w:val="clear" w:color="auto" w:fill="E9F2EA"/>
+        <w:spacing w:line="276" w:lineRule="auto"/>
+        <w:rPr>
+          <w:rFonts w:ascii="Cambo" w:hAnsi="Cambo"/>
+        </w:rPr>
+      </w:pPr>
+      <w:proofErr w:type="gramStart"/>
+      <w:r>
+        <w:rPr>
+          <w:rFonts w:ascii="Cambo" w:hAnsi="Cambo"/>
+        </w:rPr>
+        <w:t>x[</w:t>
+      </w:r>
+      <w:proofErr w:type="gramEnd"/>
+      <w:r>
+        <w:rPr>
+          <w:rFonts w:ascii="Cambo" w:hAnsi="Cambo"/>
+        </w:rPr>
+        <w:t>0] = 1.000000</w:t>
+      </w:r>
+    </w:p>
+    <w:p>
+      <w:pPr>
+        <w:shd w:val="clear" w:color="auto" w:fill="E9F2EA"/>
+        <w:spacing w:line="276" w:lineRule="auto"/>
+        <w:rPr>
+          <w:rFonts w:ascii="Cambo" w:hAnsi="Cambo"/>
+        </w:rPr>
+      </w:pPr>
+      <w:proofErr w:type="gramStart"/>
+      <w:r>
+        <w:rPr>
+          <w:rFonts w:ascii="Cambo" w:hAnsi="Cambo"/>
+        </w:rPr>
+        <w:t>x[</w:t>
+      </w:r>
+      <w:proofErr w:type="gramEnd"/>
+      <w:r>
+        <w:rPr>
+          <w:rFonts w:ascii="Cambo" w:hAnsi="Cambo"/>
+        </w:rPr>
+        <w:t>1] = 2.000000</w:t>
+      </w:r>
+    </w:p>
+    <w:p>
+      <w:pPr>
+        <w:shd w:val="clear" w:color="auto" w:fill="E9F2EA"/>
+        <w:spacing w:line="276" w:lineRule="auto"/>
+        <w:rPr>
+          <w:rFonts w:ascii="Cambo" w:hAnsi="Cambo"/>
+        </w:rPr>
+      </w:pPr>
+      <w:proofErr w:type="gramStart"/>
+      <w:r>
+        <w:rPr>
+          <w:rFonts w:ascii="Cambo" w:hAnsi="Cambo"/>
+        </w:rPr>
+        <w:t>x[</w:t>
+      </w:r>
+      <w:proofErr w:type="gramEnd"/>
+      <w:r>
+        <w:rPr>
+          <w:rFonts w:ascii="Cambo" w:hAnsi="Cambo"/>
+        </w:rPr>
+        <w:t>2] = -1.000000</w:t>
+      </w:r>
+    </w:p>
+    <w:p>
+      <w:pPr>
+        <w:spacing w:line="276" w:lineRule="auto"/>
+        <w:rPr>
+          <w:rFonts w:ascii="Cambo" w:hAnsi="Cambo"/>
+        </w:rPr>
+      </w:pPr>
+    </w:p>
+    <w:p>
+      <w:pPr>
+        <w:spacing w:line="276" w:lineRule="auto"/>
+        <w:rPr>
+          <w:rFonts w:ascii="Cambo" w:hAnsi="Cambo"/>
+        </w:rPr>
+      </w:pPr>
+    </w:p>
+    <w:p>
+      <w:pPr>
+        <w:spacing w:line="276" w:lineRule="auto"/>
+      </w:pPr>
+    </w:p>
+    <w:p>
+      <w:pPr>
+        <w:spacing w:line="276" w:lineRule="auto"/>
+      </w:pPr>
+    </w:p>
+    <w:p>
+      <w:pPr>
+        <w:spacing w:line="276" w:lineRule="auto"/>
+        <w:rPr>
+          <w:rFonts w:ascii="Cambo" w:hAnsi="Cambo"/>
+        </w:rPr>
+      </w:pPr>
+      <w:r>
         <w:t>Running the program serially:</w:t>
       </w:r>
       <w:bookmarkEnd w:id="57"/>
@@ -15362,6 +15658,7 @@
       <w:bookmarkStart w:id="59" w:name="_Hlk159151174"/>
       <w:bookmarkStart w:id="60" w:name="_Toc159151244"/>
       <w:r>
+        <w:lastRenderedPageBreak/>
         <w:t>Appendix</w:t>
       </w:r>
       <w:r>
@@ -25219,7 +25516,7 @@
 </file>
 
 <file path=customXml/itemProps1.xml><?xml version="1.0" encoding="utf-8"?>
-<ds:datastoreItem xmlns:ds="http://schemas.openxmlformats.org/officeDocument/2006/customXml" ds:itemID="{136EA631-7E80-1140-9FDC-D80FE8328441}">
+<ds:datastoreItem xmlns:ds="http://schemas.openxmlformats.org/officeDocument/2006/customXml" ds:itemID="{2CA14F74-D0CB-9B4C-B983-577F9CC96A2C}">
   <ds:schemaRefs>
     <ds:schemaRef ds:uri="http://schemas.openxmlformats.org/officeDocument/2006/bibliography"/>
   </ds:schemaRefs>

</xml_diff>

<commit_message>
paramterize the dimension of the matrix, test 4x4_matrix, enhance the report
</commit_message>
<xml_diff>
--- a/docs/Status update report.docx
+++ b/docs/Status update report.docx
@@ -72,7 +72,7 @@
             </w:rPr>
             <w:fldChar w:fldCharType="separate"/>
           </w:r>
-          <w:hyperlink w:anchor="_Toc159151224" w:history="1">
+          <w:hyperlink w:anchor="_Toc159168336" w:history="1">
             <w:r>
               <w:rPr>
                 <w:rStyle w:val="Hyperlink"/>
@@ -95,7 +95,7 @@
               <w:rPr>
                 <w:webHidden/>
               </w:rPr>
-              <w:instrText xml:space="preserve"> PAGEREF _Toc159151224 \h </w:instrText>
+              <w:instrText xml:space="preserve"> PAGEREF _Toc159168336 \h </w:instrText>
             </w:r>
             <w:r>
               <w:rPr>
@@ -133,7 +133,7 @@
               <w:szCs w:val="24"/>
             </w:rPr>
           </w:pPr>
-          <w:hyperlink w:anchor="_Toc159151225" w:history="1">
+          <w:hyperlink w:anchor="_Toc159168337" w:history="1">
             <w:r>
               <w:rPr>
                 <w:rStyle w:val="Hyperlink"/>
@@ -156,7 +156,7 @@
               <w:rPr>
                 <w:webHidden/>
               </w:rPr>
-              <w:instrText xml:space="preserve"> PAGEREF _Toc159151225 \h </w:instrText>
+              <w:instrText xml:space="preserve"> PAGEREF _Toc159168337 \h </w:instrText>
             </w:r>
             <w:r>
               <w:rPr>
@@ -198,7 +198,7 @@
               <w:szCs w:val="24"/>
             </w:rPr>
           </w:pPr>
-          <w:hyperlink w:anchor="_Toc159151226" w:history="1">
+          <w:hyperlink w:anchor="_Toc159168338" w:history="1">
             <w:r>
               <w:rPr>
                 <w:rStyle w:val="Hyperlink"/>
@@ -225,7 +225,7 @@
                 <w:noProof/>
                 <w:webHidden/>
               </w:rPr>
-              <w:instrText xml:space="preserve"> PAGEREF _Toc159151226 \h </w:instrText>
+              <w:instrText xml:space="preserve"> PAGEREF _Toc159168338 \h </w:instrText>
             </w:r>
             <w:r>
               <w:rPr>
@@ -271,7 +271,7 @@
               <w:szCs w:val="24"/>
             </w:rPr>
           </w:pPr>
-          <w:hyperlink w:anchor="_Toc159151227" w:history="1">
+          <w:hyperlink w:anchor="_Toc159168339" w:history="1">
             <w:r>
               <w:rPr>
                 <w:rStyle w:val="Hyperlink"/>
@@ -298,7 +298,7 @@
                 <w:noProof/>
                 <w:webHidden/>
               </w:rPr>
-              <w:instrText xml:space="preserve"> PAGEREF _Toc159151227 \h </w:instrText>
+              <w:instrText xml:space="preserve"> PAGEREF _Toc159168339 \h </w:instrText>
             </w:r>
             <w:r>
               <w:rPr>
@@ -344,7 +344,7 @@
               <w:szCs w:val="24"/>
             </w:rPr>
           </w:pPr>
-          <w:hyperlink w:anchor="_Toc159151228" w:history="1">
+          <w:hyperlink w:anchor="_Toc159168340" w:history="1">
             <w:r>
               <w:rPr>
                 <w:rStyle w:val="Hyperlink"/>
@@ -372,7 +372,155 @@
                 <w:noProof/>
                 <w:webHidden/>
               </w:rPr>
-              <w:instrText xml:space="preserve"> PAGEREF _Toc159151228 \h </w:instrText>
+              <w:instrText xml:space="preserve"> PAGEREF _Toc159168340 \h </w:instrText>
+            </w:r>
+            <w:r>
+              <w:rPr>
+                <w:noProof/>
+                <w:webHidden/>
+              </w:rPr>
+            </w:r>
+            <w:r>
+              <w:rPr>
+                <w:noProof/>
+                <w:webHidden/>
+              </w:rPr>
+              <w:fldChar w:fldCharType="separate"/>
+            </w:r>
+            <w:r>
+              <w:rPr>
+                <w:noProof/>
+                <w:webHidden/>
+              </w:rPr>
+              <w:t>3</w:t>
+            </w:r>
+            <w:r>
+              <w:rPr>
+                <w:noProof/>
+                <w:webHidden/>
+              </w:rPr>
+              <w:fldChar w:fldCharType="end"/>
+            </w:r>
+          </w:hyperlink>
+        </w:p>
+        <w:p>
+          <w:pPr>
+            <w:pStyle w:val="TOC2"/>
+            <w:tabs>
+              <w:tab w:val="right" w:leader="dot" w:pos="9350"/>
+            </w:tabs>
+            <w:rPr>
+              <w:rFonts w:eastAsiaTheme="minorEastAsia" w:cstheme="minorBidi"/>
+              <w:b w:val="0"/>
+              <w:bCs w:val="0"/>
+              <w:noProof/>
+              <w:sz w:val="24"/>
+              <w:szCs w:val="24"/>
+            </w:rPr>
+          </w:pPr>
+          <w:hyperlink w:anchor="_Toc159168341" w:history="1">
+            <w:r>
+              <w:rPr>
+                <w:rStyle w:val="Hyperlink"/>
+                <w:noProof/>
+                <w:lang w:eastAsia="ja-JP"/>
+              </w:rPr>
+              <w:t>Step3: LU Decomposition</w:t>
+            </w:r>
+            <w:r>
+              <w:rPr>
+                <w:noProof/>
+                <w:webHidden/>
+              </w:rPr>
+              <w:tab/>
+            </w:r>
+            <w:r>
+              <w:rPr>
+                <w:noProof/>
+                <w:webHidden/>
+              </w:rPr>
+              <w:fldChar w:fldCharType="begin"/>
+            </w:r>
+            <w:r>
+              <w:rPr>
+                <w:noProof/>
+                <w:webHidden/>
+              </w:rPr>
+              <w:instrText xml:space="preserve"> PAGEREF _Toc159168341 \h </w:instrText>
+            </w:r>
+            <w:r>
+              <w:rPr>
+                <w:noProof/>
+                <w:webHidden/>
+              </w:rPr>
+            </w:r>
+            <w:r>
+              <w:rPr>
+                <w:noProof/>
+                <w:webHidden/>
+              </w:rPr>
+              <w:fldChar w:fldCharType="separate"/>
+            </w:r>
+            <w:r>
+              <w:rPr>
+                <w:noProof/>
+                <w:webHidden/>
+              </w:rPr>
+              <w:t>3</w:t>
+            </w:r>
+            <w:r>
+              <w:rPr>
+                <w:noProof/>
+                <w:webHidden/>
+              </w:rPr>
+              <w:fldChar w:fldCharType="end"/>
+            </w:r>
+          </w:hyperlink>
+        </w:p>
+        <w:p>
+          <w:pPr>
+            <w:pStyle w:val="TOC2"/>
+            <w:tabs>
+              <w:tab w:val="right" w:leader="dot" w:pos="9350"/>
+            </w:tabs>
+            <w:rPr>
+              <w:rFonts w:eastAsiaTheme="minorEastAsia" w:cstheme="minorBidi"/>
+              <w:b w:val="0"/>
+              <w:bCs w:val="0"/>
+              <w:noProof/>
+              <w:sz w:val="24"/>
+              <w:szCs w:val="24"/>
+            </w:rPr>
+          </w:pPr>
+          <w:hyperlink w:anchor="_Toc159168342" w:history="1">
+            <w:r>
+              <w:rPr>
+                <w:rStyle w:val="Hyperlink"/>
+                <w:noProof/>
+                <w:lang w:eastAsia="ja-JP"/>
+              </w:rPr>
+              <w:t>Step4: Solving Ly = b for y</w:t>
+            </w:r>
+            <w:r>
+              <w:rPr>
+                <w:noProof/>
+                <w:webHidden/>
+              </w:rPr>
+              <w:tab/>
+            </w:r>
+            <w:r>
+              <w:rPr>
+                <w:noProof/>
+                <w:webHidden/>
+              </w:rPr>
+              <w:fldChar w:fldCharType="begin"/>
+            </w:r>
+            <w:r>
+              <w:rPr>
+                <w:noProof/>
+                <w:webHidden/>
+              </w:rPr>
+              <w:instrText xml:space="preserve"> PAGEREF _Toc159168342 \h </w:instrText>
             </w:r>
             <w:r>
               <w:rPr>
@@ -418,14 +566,14 @@
               <w:szCs w:val="24"/>
             </w:rPr>
           </w:pPr>
-          <w:hyperlink w:anchor="_Toc159151229" w:history="1">
+          <w:hyperlink w:anchor="_Toc159168343" w:history="1">
             <w:r>
               <w:rPr>
                 <w:rStyle w:val="Hyperlink"/>
                 <w:noProof/>
                 <w:lang w:eastAsia="ja-JP"/>
               </w:rPr>
-              <w:t>Step3: LU Decomposition</w:t>
+              <w:t>Step5: Solving Ux = y for x</w:t>
             </w:r>
             <w:r>
               <w:rPr>
@@ -446,7 +594,7 @@
                 <w:noProof/>
                 <w:webHidden/>
               </w:rPr>
-              <w:instrText xml:space="preserve"> PAGEREF _Toc159151229 \h </w:instrText>
+              <w:instrText xml:space="preserve"> PAGEREF _Toc159168343 \h </w:instrText>
             </w:r>
             <w:r>
               <w:rPr>
@@ -492,14 +640,13 @@
               <w:szCs w:val="24"/>
             </w:rPr>
           </w:pPr>
-          <w:hyperlink w:anchor="_Toc159151230" w:history="1">
+          <w:hyperlink w:anchor="_Toc159168344" w:history="1">
             <w:r>
               <w:rPr>
                 <w:rStyle w:val="Hyperlink"/>
                 <w:noProof/>
-                <w:lang w:eastAsia="ja-JP"/>
               </w:rPr>
-              <w:t>Step4: Solving Ly = b for y</w:t>
+              <w:t>Step6: Verifying the answers:</w:t>
             </w:r>
             <w:r>
               <w:rPr>
@@ -520,7 +667,7 @@
                 <w:noProof/>
                 <w:webHidden/>
               </w:rPr>
-              <w:instrText xml:space="preserve"> PAGEREF _Toc159151230 \h </w:instrText>
+              <w:instrText xml:space="preserve"> PAGEREF _Toc159168344 \h </w:instrText>
             </w:r>
             <w:r>
               <w:rPr>
@@ -540,7 +687,7 @@
                 <w:noProof/>
                 <w:webHidden/>
               </w:rPr>
-              <w:t>4</w:t>
+              <w:t>5</w:t>
             </w:r>
             <w:r>
               <w:rPr>
@@ -553,6 +700,67 @@
         </w:p>
         <w:p>
           <w:pPr>
+            <w:pStyle w:val="TOC1"/>
+            <w:rPr>
+              <w:rFonts w:asciiTheme="minorHAnsi" w:eastAsiaTheme="minorEastAsia" w:hAnsiTheme="minorHAnsi" w:cstheme="minorBidi"/>
+              <w:i w:val="0"/>
+              <w:iCs w:val="0"/>
+              <w:color w:val="auto"/>
+              <w:szCs w:val="24"/>
+            </w:rPr>
+          </w:pPr>
+          <w:hyperlink w:anchor="_Toc159168345" w:history="1">
+            <w:r>
+              <w:rPr>
+                <w:rStyle w:val="Hyperlink"/>
+              </w:rPr>
+              <w:t>Example (2):</w:t>
+            </w:r>
+            <w:r>
+              <w:rPr>
+                <w:webHidden/>
+              </w:rPr>
+              <w:tab/>
+            </w:r>
+            <w:r>
+              <w:rPr>
+                <w:webHidden/>
+              </w:rPr>
+              <w:fldChar w:fldCharType="begin"/>
+            </w:r>
+            <w:r>
+              <w:rPr>
+                <w:webHidden/>
+              </w:rPr>
+              <w:instrText xml:space="preserve"> PAGEREF _Toc159168345 \h </w:instrText>
+            </w:r>
+            <w:r>
+              <w:rPr>
+                <w:webHidden/>
+              </w:rPr>
+            </w:r>
+            <w:r>
+              <w:rPr>
+                <w:webHidden/>
+              </w:rPr>
+              <w:fldChar w:fldCharType="separate"/>
+            </w:r>
+            <w:r>
+              <w:rPr>
+                <w:webHidden/>
+              </w:rPr>
+              <w:t>5</w:t>
+            </w:r>
+            <w:r>
+              <w:rPr>
+                <w:webHidden/>
+              </w:rPr>
+              <w:fldChar w:fldCharType="end"/>
+            </w:r>
+          </w:hyperlink>
+        </w:p>
+        <w:p>
+          <w:pPr>
             <w:pStyle w:val="TOC2"/>
             <w:tabs>
               <w:tab w:val="right" w:leader="dot" w:pos="9350"/>
@@ -566,14 +774,13 @@
               <w:szCs w:val="24"/>
             </w:rPr>
           </w:pPr>
-          <w:hyperlink w:anchor="_Toc159151231" w:history="1">
+          <w:hyperlink w:anchor="_Toc159168346" w:history="1">
             <w:r>
               <w:rPr>
                 <w:rStyle w:val="Hyperlink"/>
                 <w:noProof/>
-                <w:lang w:eastAsia="ja-JP"/>
               </w:rPr>
-              <w:t>Step5: Solving Ux = y for x</w:t>
+              <w:t>Step1: System of Linear Equations</w:t>
             </w:r>
             <w:r>
               <w:rPr>
@@ -594,7 +801,7 @@
                 <w:noProof/>
                 <w:webHidden/>
               </w:rPr>
-              <w:instrText xml:space="preserve"> PAGEREF _Toc159151231 \h </w:instrText>
+              <w:instrText xml:space="preserve"> PAGEREF _Toc159168346 \h </w:instrText>
             </w:r>
             <w:r>
               <w:rPr>
@@ -640,13 +847,14 @@
               <w:szCs w:val="24"/>
             </w:rPr>
           </w:pPr>
-          <w:hyperlink w:anchor="_Toc159151232" w:history="1">
+          <w:hyperlink w:anchor="_Toc159168347" w:history="1">
             <w:r>
               <w:rPr>
                 <w:rStyle w:val="Hyperlink"/>
                 <w:noProof/>
+                <w:lang w:eastAsia="ja-JP"/>
               </w:rPr>
-              <w:t>Step6: Verifying the answers:</w:t>
+              <w:t>Step2: Transforming into Matrix Form:</w:t>
             </w:r>
             <w:r>
               <w:rPr>
@@ -667,7 +875,7 @@
                 <w:noProof/>
                 <w:webHidden/>
               </w:rPr>
-              <w:instrText xml:space="preserve"> PAGEREF _Toc159151232 \h </w:instrText>
+              <w:instrText xml:space="preserve"> PAGEREF _Toc159168347 \h </w:instrText>
             </w:r>
             <w:r>
               <w:rPr>
@@ -700,67 +908,6 @@
         </w:p>
         <w:p>
           <w:pPr>
-            <w:pStyle w:val="TOC1"/>
-            <w:rPr>
-              <w:rFonts w:asciiTheme="minorHAnsi" w:eastAsiaTheme="minorEastAsia" w:hAnsiTheme="minorHAnsi" w:cstheme="minorBidi"/>
-              <w:i w:val="0"/>
-              <w:iCs w:val="0"/>
-              <w:color w:val="auto"/>
-              <w:szCs w:val="24"/>
-            </w:rPr>
-          </w:pPr>
-          <w:hyperlink w:anchor="_Toc159151233" w:history="1">
-            <w:r>
-              <w:rPr>
-                <w:rStyle w:val="Hyperlink"/>
-              </w:rPr>
-              <w:t>Example (2):</w:t>
-            </w:r>
-            <w:r>
-              <w:rPr>
-                <w:webHidden/>
-              </w:rPr>
-              <w:tab/>
-            </w:r>
-            <w:r>
-              <w:rPr>
-                <w:webHidden/>
-              </w:rPr>
-              <w:fldChar w:fldCharType="begin"/>
-            </w:r>
-            <w:r>
-              <w:rPr>
-                <w:webHidden/>
-              </w:rPr>
-              <w:instrText xml:space="preserve"> PAGEREF _Toc159151233 \h </w:instrText>
-            </w:r>
-            <w:r>
-              <w:rPr>
-                <w:webHidden/>
-              </w:rPr>
-            </w:r>
-            <w:r>
-              <w:rPr>
-                <w:webHidden/>
-              </w:rPr>
-              <w:fldChar w:fldCharType="separate"/>
-            </w:r>
-            <w:r>
-              <w:rPr>
-                <w:webHidden/>
-              </w:rPr>
-              <w:t>6</w:t>
-            </w:r>
-            <w:r>
-              <w:rPr>
-                <w:webHidden/>
-              </w:rPr>
-              <w:fldChar w:fldCharType="end"/>
-            </w:r>
-          </w:hyperlink>
-        </w:p>
-        <w:p>
-          <w:pPr>
             <w:pStyle w:val="TOC2"/>
             <w:tabs>
               <w:tab w:val="right" w:leader="dot" w:pos="9350"/>
@@ -774,13 +921,14 @@
               <w:szCs w:val="24"/>
             </w:rPr>
           </w:pPr>
-          <w:hyperlink w:anchor="_Toc159151234" w:history="1">
+          <w:hyperlink w:anchor="_Toc159168348" w:history="1">
             <w:r>
               <w:rPr>
                 <w:rStyle w:val="Hyperlink"/>
                 <w:noProof/>
+                <w:lang w:eastAsia="ja-JP"/>
               </w:rPr>
-              <w:t>Step1: System of Linear Equations</w:t>
+              <w:t>Step3: LU Decomposition</w:t>
             </w:r>
             <w:r>
               <w:rPr>
@@ -801,7 +949,81 @@
                 <w:noProof/>
                 <w:webHidden/>
               </w:rPr>
-              <w:instrText xml:space="preserve"> PAGEREF _Toc159151234 \h </w:instrText>
+              <w:instrText xml:space="preserve"> PAGEREF _Toc159168348 \h </w:instrText>
+            </w:r>
+            <w:r>
+              <w:rPr>
+                <w:noProof/>
+                <w:webHidden/>
+              </w:rPr>
+            </w:r>
+            <w:r>
+              <w:rPr>
+                <w:noProof/>
+                <w:webHidden/>
+              </w:rPr>
+              <w:fldChar w:fldCharType="separate"/>
+            </w:r>
+            <w:r>
+              <w:rPr>
+                <w:noProof/>
+                <w:webHidden/>
+              </w:rPr>
+              <w:t>5</w:t>
+            </w:r>
+            <w:r>
+              <w:rPr>
+                <w:noProof/>
+                <w:webHidden/>
+              </w:rPr>
+              <w:fldChar w:fldCharType="end"/>
+            </w:r>
+          </w:hyperlink>
+        </w:p>
+        <w:p>
+          <w:pPr>
+            <w:pStyle w:val="TOC2"/>
+            <w:tabs>
+              <w:tab w:val="right" w:leader="dot" w:pos="9350"/>
+            </w:tabs>
+            <w:rPr>
+              <w:rFonts w:eastAsiaTheme="minorEastAsia" w:cstheme="minorBidi"/>
+              <w:b w:val="0"/>
+              <w:bCs w:val="0"/>
+              <w:noProof/>
+              <w:sz w:val="24"/>
+              <w:szCs w:val="24"/>
+            </w:rPr>
+          </w:pPr>
+          <w:hyperlink w:anchor="_Toc159168349" w:history="1">
+            <w:r>
+              <w:rPr>
+                <w:rStyle w:val="Hyperlink"/>
+                <w:noProof/>
+                <w:lang w:eastAsia="ja-JP"/>
+              </w:rPr>
+              <w:t>Step4: Solving Ly = b for y</w:t>
+            </w:r>
+            <w:r>
+              <w:rPr>
+                <w:noProof/>
+                <w:webHidden/>
+              </w:rPr>
+              <w:tab/>
+            </w:r>
+            <w:r>
+              <w:rPr>
+                <w:noProof/>
+                <w:webHidden/>
+              </w:rPr>
+              <w:fldChar w:fldCharType="begin"/>
+            </w:r>
+            <w:r>
+              <w:rPr>
+                <w:noProof/>
+                <w:webHidden/>
+              </w:rPr>
+              <w:instrText xml:space="preserve"> PAGEREF _Toc159168349 \h </w:instrText>
             </w:r>
             <w:r>
               <w:rPr>
@@ -847,14 +1069,14 @@
               <w:szCs w:val="24"/>
             </w:rPr>
           </w:pPr>
-          <w:hyperlink w:anchor="_Toc159151235" w:history="1">
+          <w:hyperlink w:anchor="_Toc159168350" w:history="1">
             <w:r>
               <w:rPr>
                 <w:rStyle w:val="Hyperlink"/>
                 <w:noProof/>
                 <w:lang w:eastAsia="ja-JP"/>
               </w:rPr>
-              <w:t>Step2: Transforming into Matrix Form:</w:t>
+              <w:t>Step5: Solving Ux = y for x</w:t>
             </w:r>
             <w:r>
               <w:rPr>
@@ -875,7 +1097,7 @@
                 <w:noProof/>
                 <w:webHidden/>
               </w:rPr>
-              <w:instrText xml:space="preserve"> PAGEREF _Toc159151235 \h </w:instrText>
+              <w:instrText xml:space="preserve"> PAGEREF _Toc159168350 \h </w:instrText>
             </w:r>
             <w:r>
               <w:rPr>
@@ -921,229 +1143,7 @@
               <w:szCs w:val="24"/>
             </w:rPr>
           </w:pPr>
-          <w:hyperlink w:anchor="_Toc159151236" w:history="1">
-            <w:r>
-              <w:rPr>
-                <w:rStyle w:val="Hyperlink"/>
-                <w:noProof/>
-                <w:lang w:eastAsia="ja-JP"/>
-              </w:rPr>
-              <w:t>Step3: LU Decomposition</w:t>
-            </w:r>
-            <w:r>
-              <w:rPr>
-                <w:noProof/>
-                <w:webHidden/>
-              </w:rPr>
-              <w:tab/>
-            </w:r>
-            <w:r>
-              <w:rPr>
-                <w:noProof/>
-                <w:webHidden/>
-              </w:rPr>
-              <w:fldChar w:fldCharType="begin"/>
-            </w:r>
-            <w:r>
-              <w:rPr>
-                <w:noProof/>
-                <w:webHidden/>
-              </w:rPr>
-              <w:instrText xml:space="preserve"> PAGEREF _Toc159151236 \h </w:instrText>
-            </w:r>
-            <w:r>
-              <w:rPr>
-                <w:noProof/>
-                <w:webHidden/>
-              </w:rPr>
-            </w:r>
-            <w:r>
-              <w:rPr>
-                <w:noProof/>
-                <w:webHidden/>
-              </w:rPr>
-              <w:fldChar w:fldCharType="separate"/>
-            </w:r>
-            <w:r>
-              <w:rPr>
-                <w:noProof/>
-                <w:webHidden/>
-              </w:rPr>
-              <w:t>6</w:t>
-            </w:r>
-            <w:r>
-              <w:rPr>
-                <w:noProof/>
-                <w:webHidden/>
-              </w:rPr>
-              <w:fldChar w:fldCharType="end"/>
-            </w:r>
-          </w:hyperlink>
-        </w:p>
-        <w:p>
-          <w:pPr>
-            <w:pStyle w:val="TOC2"/>
-            <w:tabs>
-              <w:tab w:val="right" w:leader="dot" w:pos="9350"/>
-            </w:tabs>
-            <w:rPr>
-              <w:rFonts w:eastAsiaTheme="minorEastAsia" w:cstheme="minorBidi"/>
-              <w:b w:val="0"/>
-              <w:bCs w:val="0"/>
-              <w:noProof/>
-              <w:sz w:val="24"/>
-              <w:szCs w:val="24"/>
-            </w:rPr>
-          </w:pPr>
-          <w:hyperlink w:anchor="_Toc159151237" w:history="1">
-            <w:r>
-              <w:rPr>
-                <w:rStyle w:val="Hyperlink"/>
-                <w:noProof/>
-                <w:lang w:eastAsia="ja-JP"/>
-              </w:rPr>
-              <w:t>Step4: Solving Ly = b for y</w:t>
-            </w:r>
-            <w:r>
-              <w:rPr>
-                <w:noProof/>
-                <w:webHidden/>
-              </w:rPr>
-              <w:tab/>
-            </w:r>
-            <w:r>
-              <w:rPr>
-                <w:noProof/>
-                <w:webHidden/>
-              </w:rPr>
-              <w:fldChar w:fldCharType="begin"/>
-            </w:r>
-            <w:r>
-              <w:rPr>
-                <w:noProof/>
-                <w:webHidden/>
-              </w:rPr>
-              <w:instrText xml:space="preserve"> PAGEREF _Toc159151237 \h </w:instrText>
-            </w:r>
-            <w:r>
-              <w:rPr>
-                <w:noProof/>
-                <w:webHidden/>
-              </w:rPr>
-            </w:r>
-            <w:r>
-              <w:rPr>
-                <w:noProof/>
-                <w:webHidden/>
-              </w:rPr>
-              <w:fldChar w:fldCharType="separate"/>
-            </w:r>
-            <w:r>
-              <w:rPr>
-                <w:noProof/>
-                <w:webHidden/>
-              </w:rPr>
-              <w:t>6</w:t>
-            </w:r>
-            <w:r>
-              <w:rPr>
-                <w:noProof/>
-                <w:webHidden/>
-              </w:rPr>
-              <w:fldChar w:fldCharType="end"/>
-            </w:r>
-          </w:hyperlink>
-        </w:p>
-        <w:p>
-          <w:pPr>
-            <w:pStyle w:val="TOC2"/>
-            <w:tabs>
-              <w:tab w:val="right" w:leader="dot" w:pos="9350"/>
-            </w:tabs>
-            <w:rPr>
-              <w:rFonts w:eastAsiaTheme="minorEastAsia" w:cstheme="minorBidi"/>
-              <w:b w:val="0"/>
-              <w:bCs w:val="0"/>
-              <w:noProof/>
-              <w:sz w:val="24"/>
-              <w:szCs w:val="24"/>
-            </w:rPr>
-          </w:pPr>
-          <w:hyperlink w:anchor="_Toc159151238" w:history="1">
-            <w:r>
-              <w:rPr>
-                <w:rStyle w:val="Hyperlink"/>
-                <w:noProof/>
-                <w:lang w:eastAsia="ja-JP"/>
-              </w:rPr>
-              <w:t>Step5: Solving Ux = y for x</w:t>
-            </w:r>
-            <w:r>
-              <w:rPr>
-                <w:noProof/>
-                <w:webHidden/>
-              </w:rPr>
-              <w:tab/>
-            </w:r>
-            <w:r>
-              <w:rPr>
-                <w:noProof/>
-                <w:webHidden/>
-              </w:rPr>
-              <w:fldChar w:fldCharType="begin"/>
-            </w:r>
-            <w:r>
-              <w:rPr>
-                <w:noProof/>
-                <w:webHidden/>
-              </w:rPr>
-              <w:instrText xml:space="preserve"> PAGEREF _Toc159151238 \h </w:instrText>
-            </w:r>
-            <w:r>
-              <w:rPr>
-                <w:noProof/>
-                <w:webHidden/>
-              </w:rPr>
-            </w:r>
-            <w:r>
-              <w:rPr>
-                <w:noProof/>
-                <w:webHidden/>
-              </w:rPr>
-              <w:fldChar w:fldCharType="separate"/>
-            </w:r>
-            <w:r>
-              <w:rPr>
-                <w:noProof/>
-                <w:webHidden/>
-              </w:rPr>
-              <w:t>7</w:t>
-            </w:r>
-            <w:r>
-              <w:rPr>
-                <w:noProof/>
-                <w:webHidden/>
-              </w:rPr>
-              <w:fldChar w:fldCharType="end"/>
-            </w:r>
-          </w:hyperlink>
-        </w:p>
-        <w:p>
-          <w:pPr>
-            <w:pStyle w:val="TOC2"/>
-            <w:tabs>
-              <w:tab w:val="right" w:leader="dot" w:pos="9350"/>
-            </w:tabs>
-            <w:rPr>
-              <w:rFonts w:eastAsiaTheme="minorEastAsia" w:cstheme="minorBidi"/>
-              <w:b w:val="0"/>
-              <w:bCs w:val="0"/>
-              <w:noProof/>
-              <w:sz w:val="24"/>
-              <w:szCs w:val="24"/>
-            </w:rPr>
-          </w:pPr>
-          <w:hyperlink w:anchor="_Toc159151239" w:history="1">
+          <w:hyperlink w:anchor="_Toc159168351" w:history="1">
             <w:r>
               <w:rPr>
                 <w:rStyle w:val="Hyperlink"/>
@@ -1170,7 +1170,7 @@
                 <w:noProof/>
                 <w:webHidden/>
               </w:rPr>
-              <w:instrText xml:space="preserve"> PAGEREF _Toc159151239 \h </w:instrText>
+              <w:instrText xml:space="preserve"> PAGEREF _Toc159168351 \h </w:instrText>
             </w:r>
             <w:r>
               <w:rPr>
@@ -1212,7 +1212,7 @@
               <w:szCs w:val="24"/>
             </w:rPr>
           </w:pPr>
-          <w:hyperlink w:anchor="_Toc159151240" w:history="1">
+          <w:hyperlink w:anchor="_Toc159168352" w:history="1">
             <w:r>
               <w:rPr>
                 <w:rStyle w:val="Hyperlink"/>
@@ -1235,7 +1235,68 @@
               <w:rPr>
                 <w:webHidden/>
               </w:rPr>
-              <w:instrText xml:space="preserve"> PAGEREF _Toc159151240 \h </w:instrText>
+              <w:instrText xml:space="preserve"> PAGEREF _Toc159168352 \h </w:instrText>
+            </w:r>
+            <w:r>
+              <w:rPr>
+                <w:webHidden/>
+              </w:rPr>
+            </w:r>
+            <w:r>
+              <w:rPr>
+                <w:webHidden/>
+              </w:rPr>
+              <w:fldChar w:fldCharType="separate"/>
+            </w:r>
+            <w:r>
+              <w:rPr>
+                <w:webHidden/>
+              </w:rPr>
+              <w:t>7</w:t>
+            </w:r>
+            <w:r>
+              <w:rPr>
+                <w:webHidden/>
+              </w:rPr>
+              <w:fldChar w:fldCharType="end"/>
+            </w:r>
+          </w:hyperlink>
+        </w:p>
+        <w:p>
+          <w:pPr>
+            <w:pStyle w:val="TOC1"/>
+            <w:rPr>
+              <w:rFonts w:asciiTheme="minorHAnsi" w:eastAsiaTheme="minorEastAsia" w:hAnsiTheme="minorHAnsi" w:cstheme="minorBidi"/>
+              <w:i w:val="0"/>
+              <w:iCs w:val="0"/>
+              <w:color w:val="auto"/>
+              <w:szCs w:val="24"/>
+            </w:rPr>
+          </w:pPr>
+          <w:hyperlink w:anchor="_Toc159168353" w:history="1">
+            <w:r>
+              <w:rPr>
+                <w:rStyle w:val="Hyperlink"/>
+              </w:rPr>
+              <w:t>Testing the program:</w:t>
+            </w:r>
+            <w:r>
+              <w:rPr>
+                <w:webHidden/>
+              </w:rPr>
+              <w:tab/>
+            </w:r>
+            <w:r>
+              <w:rPr>
+                <w:webHidden/>
+              </w:rPr>
+              <w:fldChar w:fldCharType="begin"/>
+            </w:r>
+            <w:r>
+              <w:rPr>
+                <w:webHidden/>
+              </w:rPr>
+              <w:instrText xml:space="preserve"> PAGEREF _Toc159168353 \h </w:instrText>
             </w:r>
             <w:r>
               <w:rPr>
@@ -1264,59 +1325,208 @@
         </w:p>
         <w:p>
           <w:pPr>
-            <w:pStyle w:val="TOC1"/>
-            <w:rPr>
-              <w:rFonts w:asciiTheme="minorHAnsi" w:eastAsiaTheme="minorEastAsia" w:hAnsiTheme="minorHAnsi" w:cstheme="minorBidi"/>
-              <w:i w:val="0"/>
-              <w:iCs w:val="0"/>
-              <w:color w:val="auto"/>
-              <w:szCs w:val="24"/>
+            <w:pStyle w:val="TOC3"/>
+            <w:tabs>
+              <w:tab w:val="right" w:leader="dot" w:pos="9350"/>
+            </w:tabs>
+            <w:rPr>
+              <w:rFonts w:eastAsiaTheme="minorEastAsia" w:cstheme="minorBidi"/>
+              <w:noProof/>
+              <w:sz w:val="24"/>
             </w:rPr>
           </w:pPr>
-          <w:hyperlink w:anchor="_Toc159151241" w:history="1">
+          <w:hyperlink w:anchor="_Toc159168354" w:history="1">
             <w:r>
               <w:rPr>
                 <w:rStyle w:val="Hyperlink"/>
+                <w:noProof/>
               </w:rPr>
-              <w:t>Testing the program:</w:t>
+              <w:t>Version 0.1:</w:t>
             </w:r>
             <w:r>
               <w:rPr>
+                <w:noProof/>
                 <w:webHidden/>
               </w:rPr>
               <w:tab/>
             </w:r>
             <w:r>
               <w:rPr>
+                <w:noProof/>
                 <w:webHidden/>
               </w:rPr>
               <w:fldChar w:fldCharType="begin"/>
             </w:r>
             <w:r>
               <w:rPr>
+                <w:noProof/>
                 <w:webHidden/>
               </w:rPr>
-              <w:instrText xml:space="preserve"> PAGEREF _Toc159151241 \h </w:instrText>
+              <w:instrText xml:space="preserve"> PAGEREF _Toc159168354 \h </w:instrText>
             </w:r>
             <w:r>
               <w:rPr>
+                <w:noProof/>
                 <w:webHidden/>
               </w:rPr>
             </w:r>
             <w:r>
               <w:rPr>
+                <w:noProof/>
                 <w:webHidden/>
               </w:rPr>
               <w:fldChar w:fldCharType="separate"/>
             </w:r>
             <w:r>
               <w:rPr>
+                <w:noProof/>
                 <w:webHidden/>
               </w:rPr>
               <w:t>8</w:t>
             </w:r>
             <w:r>
               <w:rPr>
+                <w:noProof/>
+                <w:webHidden/>
+              </w:rPr>
+              <w:fldChar w:fldCharType="end"/>
+            </w:r>
+          </w:hyperlink>
+        </w:p>
+        <w:p>
+          <w:pPr>
+            <w:pStyle w:val="TOC3"/>
+            <w:tabs>
+              <w:tab w:val="right" w:leader="dot" w:pos="9350"/>
+            </w:tabs>
+            <w:rPr>
+              <w:rFonts w:eastAsiaTheme="minorEastAsia" w:cstheme="minorBidi"/>
+              <w:noProof/>
+              <w:sz w:val="24"/>
+            </w:rPr>
+          </w:pPr>
+          <w:hyperlink w:anchor="_Toc159168355" w:history="1">
+            <w:r>
+              <w:rPr>
+                <w:rStyle w:val="Hyperlink"/>
+                <w:noProof/>
+              </w:rPr>
+              <w:t>Version 0.2:</w:t>
+            </w:r>
+            <w:r>
+              <w:rPr>
+                <w:noProof/>
+                <w:webHidden/>
+              </w:rPr>
+              <w:tab/>
+            </w:r>
+            <w:r>
+              <w:rPr>
+                <w:noProof/>
+                <w:webHidden/>
+              </w:rPr>
+              <w:fldChar w:fldCharType="begin"/>
+            </w:r>
+            <w:r>
+              <w:rPr>
+                <w:noProof/>
+                <w:webHidden/>
+              </w:rPr>
+              <w:instrText xml:space="preserve"> PAGEREF _Toc159168355 \h </w:instrText>
+            </w:r>
+            <w:r>
+              <w:rPr>
+                <w:noProof/>
+                <w:webHidden/>
+              </w:rPr>
+            </w:r>
+            <w:r>
+              <w:rPr>
+                <w:noProof/>
+                <w:webHidden/>
+              </w:rPr>
+              <w:fldChar w:fldCharType="separate"/>
+            </w:r>
+            <w:r>
+              <w:rPr>
+                <w:noProof/>
+                <w:webHidden/>
+              </w:rPr>
+              <w:t>9</w:t>
+            </w:r>
+            <w:r>
+              <w:rPr>
+                <w:noProof/>
+                <w:webHidden/>
+              </w:rPr>
+              <w:fldChar w:fldCharType="end"/>
+            </w:r>
+          </w:hyperlink>
+        </w:p>
+        <w:p>
+          <w:pPr>
+            <w:pStyle w:val="TOC3"/>
+            <w:tabs>
+              <w:tab w:val="right" w:leader="dot" w:pos="9350"/>
+            </w:tabs>
+            <w:rPr>
+              <w:rFonts w:eastAsiaTheme="minorEastAsia" w:cstheme="minorBidi"/>
+              <w:noProof/>
+              <w:sz w:val="24"/>
+            </w:rPr>
+          </w:pPr>
+          <w:hyperlink w:anchor="_Toc159168356" w:history="1">
+            <w:r>
+              <w:rPr>
+                <w:rStyle w:val="Hyperlink"/>
+                <w:noProof/>
+              </w:rPr>
+              <w:t>Version 0.3:</w:t>
+            </w:r>
+            <w:r>
+              <w:rPr>
+                <w:noProof/>
+                <w:webHidden/>
+              </w:rPr>
+              <w:tab/>
+            </w:r>
+            <w:r>
+              <w:rPr>
+                <w:noProof/>
+                <w:webHidden/>
+              </w:rPr>
+              <w:fldChar w:fldCharType="begin"/>
+            </w:r>
+            <w:r>
+              <w:rPr>
+                <w:noProof/>
+                <w:webHidden/>
+              </w:rPr>
+              <w:instrText xml:space="preserve"> PAGEREF _Toc159168356 \h </w:instrText>
+            </w:r>
+            <w:r>
+              <w:rPr>
+                <w:noProof/>
+                <w:webHidden/>
+              </w:rPr>
+            </w:r>
+            <w:r>
+              <w:rPr>
+                <w:noProof/>
+                <w:webHidden/>
+              </w:rPr>
+              <w:fldChar w:fldCharType="separate"/>
+            </w:r>
+            <w:r>
+              <w:rPr>
+                <w:noProof/>
+                <w:webHidden/>
+              </w:rPr>
+              <w:t>9</w:t>
+            </w:r>
+            <w:r>
+              <w:rPr>
+                <w:noProof/>
                 <w:webHidden/>
               </w:rPr>
               <w:fldChar w:fldCharType="end"/>
@@ -1334,68 +1544,7 @@
               <w:szCs w:val="24"/>
             </w:rPr>
           </w:pPr>
-          <w:hyperlink w:anchor="_Toc159151242" w:history="1">
-            <w:r>
-              <w:rPr>
-                <w:rStyle w:val="Hyperlink"/>
-              </w:rPr>
-              <w:t>Running the program serially:</w:t>
-            </w:r>
-            <w:r>
-              <w:rPr>
-                <w:webHidden/>
-              </w:rPr>
-              <w:tab/>
-            </w:r>
-            <w:r>
-              <w:rPr>
-                <w:webHidden/>
-              </w:rPr>
-              <w:fldChar w:fldCharType="begin"/>
-            </w:r>
-            <w:r>
-              <w:rPr>
-                <w:webHidden/>
-              </w:rPr>
-              <w:instrText xml:space="preserve"> PAGEREF _Toc159151242 \h </w:instrText>
-            </w:r>
-            <w:r>
-              <w:rPr>
-                <w:webHidden/>
-              </w:rPr>
-            </w:r>
-            <w:r>
-              <w:rPr>
-                <w:webHidden/>
-              </w:rPr>
-              <w:fldChar w:fldCharType="separate"/>
-            </w:r>
-            <w:r>
-              <w:rPr>
-                <w:webHidden/>
-              </w:rPr>
-              <w:t>8</w:t>
-            </w:r>
-            <w:r>
-              <w:rPr>
-                <w:webHidden/>
-              </w:rPr>
-              <w:fldChar w:fldCharType="end"/>
-            </w:r>
-          </w:hyperlink>
-        </w:p>
-        <w:p>
-          <w:pPr>
-            <w:pStyle w:val="TOC1"/>
-            <w:rPr>
-              <w:rFonts w:asciiTheme="minorHAnsi" w:eastAsiaTheme="minorEastAsia" w:hAnsiTheme="minorHAnsi" w:cstheme="minorBidi"/>
-              <w:i w:val="0"/>
-              <w:iCs w:val="0"/>
-              <w:color w:val="auto"/>
-              <w:szCs w:val="24"/>
-            </w:rPr>
-          </w:pPr>
-          <w:hyperlink w:anchor="_Toc159151243" w:history="1">
+          <w:hyperlink w:anchor="_Toc159168357" w:history="1">
             <w:r>
               <w:rPr>
                 <w:rStyle w:val="Hyperlink"/>
@@ -1418,7 +1567,7 @@
               <w:rPr>
                 <w:webHidden/>
               </w:rPr>
-              <w:instrText xml:space="preserve"> PAGEREF _Toc159151243 \h </w:instrText>
+              <w:instrText xml:space="preserve"> PAGEREF _Toc159168357 \h </w:instrText>
             </w:r>
             <w:r>
               <w:rPr>
@@ -1435,7 +1584,7 @@
               <w:rPr>
                 <w:webHidden/>
               </w:rPr>
-              <w:t>8</w:t>
+              <w:t>10</w:t>
             </w:r>
             <w:r>
               <w:rPr>
@@ -1456,7 +1605,7 @@
               <w:szCs w:val="24"/>
             </w:rPr>
           </w:pPr>
-          <w:hyperlink w:anchor="_Toc159151244" w:history="1">
+          <w:hyperlink w:anchor="_Toc159168358" w:history="1">
             <w:r>
               <w:rPr>
                 <w:rStyle w:val="Hyperlink"/>
@@ -1479,7 +1628,7 @@
               <w:rPr>
                 <w:webHidden/>
               </w:rPr>
-              <w:instrText xml:space="preserve"> PAGEREF _Toc159151244 \h </w:instrText>
+              <w:instrText xml:space="preserve"> PAGEREF _Toc159168358 \h </w:instrText>
             </w:r>
             <w:r>
               <w:rPr>
@@ -1496,7 +1645,7 @@
               <w:rPr>
                 <w:webHidden/>
               </w:rPr>
-              <w:t>9</w:t>
+              <w:t>10</w:t>
             </w:r>
             <w:r>
               <w:rPr>
@@ -1517,7 +1666,7 @@
               <w:szCs w:val="24"/>
             </w:rPr>
           </w:pPr>
-          <w:hyperlink w:anchor="_Toc159151245" w:history="1">
+          <w:hyperlink w:anchor="_Toc159168359" w:history="1">
             <w:r>
               <w:rPr>
                 <w:rStyle w:val="Hyperlink"/>
@@ -1540,7 +1689,7 @@
               <w:rPr>
                 <w:webHidden/>
               </w:rPr>
-              <w:instrText xml:space="preserve"> PAGEREF _Toc159151245 \h </w:instrText>
+              <w:instrText xml:space="preserve"> PAGEREF _Toc159168359 \h </w:instrText>
             </w:r>
             <w:r>
               <w:rPr>
@@ -1557,7 +1706,7 @@
               <w:rPr>
                 <w:webHidden/>
               </w:rPr>
-              <w:t>12</w:t>
+              <w:t>13</w:t>
             </w:r>
             <w:r>
               <w:rPr>
@@ -1662,9 +1811,8 @@
       <w:pPr>
         <w:pStyle w:val="Heading1"/>
       </w:pPr>
-      <w:bookmarkStart w:id="0" w:name="_Toc159151224"/>
-      <w:r>
-        <w:lastRenderedPageBreak/>
+      <w:bookmarkStart w:id="0" w:name="_Toc159168336"/>
+      <w:r>
         <w:t>Getting Started:</w:t>
       </w:r>
       <w:bookmarkEnd w:id="0"/>
@@ -1792,8 +1940,9 @@
       <w:pPr>
         <w:pStyle w:val="Heading1"/>
       </w:pPr>
-      <w:bookmarkStart w:id="1" w:name="_Toc159151225"/>
-      <w:r>
+      <w:bookmarkStart w:id="1" w:name="_Toc159168337"/>
+      <w:r>
+        <w:lastRenderedPageBreak/>
         <w:t>Step-by-step walk through of the algorithm.</w:t>
       </w:r>
       <w:bookmarkEnd w:id="1"/>
@@ -1830,7 +1979,7 @@
       <w:pPr>
         <w:pStyle w:val="Heading2"/>
       </w:pPr>
-      <w:bookmarkStart w:id="2" w:name="_Toc159151226"/>
+      <w:bookmarkStart w:id="2" w:name="_Toc159168338"/>
       <w:r>
         <w:t>Example (1)</w:t>
       </w:r>
@@ -1841,7 +1990,7 @@
         <w:pStyle w:val="Heading2"/>
       </w:pPr>
       <w:bookmarkStart w:id="3" w:name="_Hlk159149755"/>
-      <w:bookmarkStart w:id="4" w:name="_Toc159151227"/>
+      <w:bookmarkStart w:id="4" w:name="_Toc159168339"/>
       <w:r>
         <w:t>Step1: System of Linear Equations</w:t>
       </w:r>
@@ -2455,7 +2604,7 @@
         </w:rPr>
       </w:pPr>
       <w:bookmarkStart w:id="7" w:name="_Hlk159111480"/>
-      <w:bookmarkStart w:id="8" w:name="_Toc159151228"/>
+      <w:bookmarkStart w:id="8" w:name="_Toc159168340"/>
       <w:r>
         <w:rPr>
           <w:lang w:eastAsia="ja-JP"/>
@@ -2957,7 +3106,7 @@
         </w:rPr>
       </w:pPr>
       <w:bookmarkStart w:id="15" w:name="_Hlk159149776"/>
-      <w:bookmarkStart w:id="16" w:name="_Toc159151229"/>
+      <w:bookmarkStart w:id="16" w:name="_Toc159168341"/>
       <w:r>
         <w:rPr>
           <w:lang w:eastAsia="ja-JP"/>
@@ -3106,6 +3255,7 @@
           <w:rFonts w:ascii="Cambo" w:hAnsi="Cambo"/>
           <w:lang w:eastAsia="ja-JP"/>
         </w:rPr>
+        <w:lastRenderedPageBreak/>
         <w:t>(Step by step derivations of the LU matrices in the appendix)</w:t>
       </w:r>
     </w:p>
@@ -3138,7 +3288,6 @@
               <w:rFonts w:ascii="Cambria Math" w:hAnsi="Cambria Math"/>
               <w:lang w:eastAsia="ja-JP"/>
             </w:rPr>
-            <w:lastRenderedPageBreak/>
             <m:t>L</m:t>
           </m:r>
           <m:r>
@@ -3515,7 +3664,7 @@
         </w:rPr>
       </w:pPr>
       <w:bookmarkStart w:id="20" w:name="_Hlk159112164"/>
-      <w:bookmarkStart w:id="21" w:name="_Toc159151230"/>
+      <w:bookmarkStart w:id="21" w:name="_Toc159168342"/>
       <w:r>
         <w:rPr>
           <w:lang w:eastAsia="ja-JP"/>
@@ -4600,7 +4749,7 @@
           <w:lang w:eastAsia="ja-JP"/>
         </w:rPr>
       </w:pPr>
-      <w:bookmarkStart w:id="25" w:name="_Toc159151231"/>
+      <w:bookmarkStart w:id="25" w:name="_Toc159168343"/>
       <w:r>
         <w:rPr>
           <w:lang w:eastAsia="ja-JP"/>
@@ -6367,9 +6516,8 @@
       <w:pPr>
         <w:pStyle w:val="Heading2"/>
       </w:pPr>
-      <w:bookmarkStart w:id="28" w:name="_Toc159151232"/>
-      <w:r>
-        <w:lastRenderedPageBreak/>
+      <w:bookmarkStart w:id="28" w:name="_Toc159168344"/>
+      <w:r>
         <w:t>Step6: Verifying the answers:</w:t>
       </w:r>
       <w:bookmarkEnd w:id="28"/>
@@ -7485,7 +7633,7 @@
       <w:pPr>
         <w:pStyle w:val="Heading1"/>
       </w:pPr>
-      <w:bookmarkStart w:id="33" w:name="_Toc159151233"/>
+      <w:bookmarkStart w:id="33" w:name="_Toc159168345"/>
       <w:r>
         <w:t>Example (2)</w:t>
       </w:r>
@@ -7498,7 +7646,7 @@
       <w:pPr>
         <w:pStyle w:val="Heading2"/>
       </w:pPr>
-      <w:bookmarkStart w:id="34" w:name="_Toc159151234"/>
+      <w:bookmarkStart w:id="34" w:name="_Toc159168346"/>
       <w:r>
         <w:t>Step1: System of Linear Equations</w:t>
       </w:r>
@@ -7927,7 +8075,7 @@
           <w:lang w:eastAsia="ja-JP"/>
         </w:rPr>
       </w:pPr>
-      <w:bookmarkStart w:id="35" w:name="_Toc159151235"/>
+      <w:bookmarkStart w:id="35" w:name="_Toc159168347"/>
       <w:r>
         <w:rPr>
           <w:lang w:eastAsia="ja-JP"/>
@@ -8791,7 +8939,7 @@
           <w:lang w:eastAsia="ja-JP"/>
         </w:rPr>
       </w:pPr>
-      <w:bookmarkStart w:id="39" w:name="_Toc159151236"/>
+      <w:bookmarkStart w:id="39" w:name="_Toc159168348"/>
       <w:bookmarkEnd w:id="38"/>
       <w:r>
         <w:rPr>
@@ -8838,6 +8986,7 @@
               <w:rFonts w:ascii="Cambria Math" w:hAnsi="Cambria Math"/>
               <w:lang w:eastAsia="ja-JP"/>
             </w:rPr>
+            <w:lastRenderedPageBreak/>
             <m:t>L</m:t>
           </m:r>
           <m:r>
@@ -9248,12 +9397,11 @@
           <w:lang w:eastAsia="ja-JP"/>
         </w:rPr>
       </w:pPr>
-      <w:bookmarkStart w:id="40" w:name="_Toc159151237"/>
+      <w:bookmarkStart w:id="40" w:name="_Toc159168349"/>
       <w:r>
         <w:rPr>
           <w:lang w:eastAsia="ja-JP"/>
         </w:rPr>
-        <w:lastRenderedPageBreak/>
         <w:t xml:space="preserve">Step4: </w:t>
       </w:r>
       <w:r>
@@ -10510,7 +10658,7 @@
           <w:lang w:eastAsia="ja-JP"/>
         </w:rPr>
       </w:pPr>
-      <w:bookmarkStart w:id="42" w:name="_Toc159151238"/>
+      <w:bookmarkStart w:id="42" w:name="_Toc159168350"/>
       <w:r>
         <w:rPr>
           <w:lang w:eastAsia="ja-JP"/>
@@ -11983,8 +12131,9 @@
       <w:pPr>
         <w:pStyle w:val="Heading2"/>
       </w:pPr>
-      <w:bookmarkStart w:id="44" w:name="_Toc159151239"/>
-      <w:r>
+      <w:bookmarkStart w:id="44" w:name="_Toc159168351"/>
+      <w:r>
+        <w:lastRenderedPageBreak/>
         <w:t>Step6: Verifying the answers:</w:t>
       </w:r>
       <w:bookmarkEnd w:id="44"/>
@@ -13281,7 +13430,7 @@
       <w:pPr>
         <w:pStyle w:val="Heading1"/>
       </w:pPr>
-      <w:bookmarkStart w:id="50" w:name="_Toc159151240"/>
+      <w:bookmarkStart w:id="50" w:name="_Toc159168352"/>
       <w:r>
         <w:t>Coding a simple serial program to do this calculation:</w:t>
       </w:r>
@@ -13420,6 +13569,7 @@
         <w:rPr>
           <w:rFonts w:ascii="Cambo" w:hAnsi="Cambo"/>
         </w:rPr>
+        <w:lastRenderedPageBreak/>
         <w:drawing>
           <wp:inline distT="0" distB="0" distL="0" distR="0" wp14:anchorId="7C19B0B2" wp14:editId="009CAA35">
             <wp:extent cx="3009900" cy="1155700"/>
@@ -13469,9 +13619,8 @@
       <w:pPr>
         <w:pStyle w:val="Heading1"/>
       </w:pPr>
-      <w:bookmarkStart w:id="51" w:name="_Toc159151241"/>
-      <w:r>
-        <w:lastRenderedPageBreak/>
+      <w:bookmarkStart w:id="51" w:name="_Toc159168353"/>
+      <w:r>
         <w:t>Testing the program:</w:t>
       </w:r>
       <w:bookmarkEnd w:id="51"/>
@@ -13481,19 +13630,45 @@
     </w:p>
     <w:p>
       <w:pPr>
+        <w:pStyle w:val="Heading3"/>
+      </w:pPr>
+      <w:bookmarkStart w:id="52" w:name="_Toc159168354"/>
+      <w:r>
+        <w:t>Version 0.1:</w:t>
+      </w:r>
+      <w:bookmarkEnd w:id="52"/>
+      <w:r>
+        <w:t xml:space="preserve"> </w:t>
+      </w:r>
+    </w:p>
+    <w:p>
+      <w:pPr>
         <w:rPr>
           <w:rFonts w:ascii="Cambo" w:hAnsi="Cambo"/>
         </w:rPr>
       </w:pPr>
-      <w:bookmarkStart w:id="52" w:name="_Hlk159164837"/>
-      <w:r>
+    </w:p>
+    <w:p>
+      <w:pPr>
         <w:rPr>
           <w:rFonts w:ascii="Cambo" w:hAnsi="Cambo"/>
         </w:rPr>
-        <w:t xml:space="preserve">First example: </w:t>
-      </w:r>
-    </w:p>
-    <w:bookmarkEnd w:id="52"/>
+      </w:pPr>
+      <w:bookmarkStart w:id="53" w:name="_Hlk159164837"/>
+      <w:r>
+        <w:rPr>
+          <w:rFonts w:ascii="Cambo" w:hAnsi="Cambo"/>
+        </w:rPr>
+        <w:t>First example</w:t>
+      </w:r>
+      <w:r>
+        <w:rPr>
+          <w:rFonts w:ascii="Cambo" w:hAnsi="Cambo"/>
+        </w:rPr>
+        <w:t xml:space="preserve">: </w:t>
+      </w:r>
+    </w:p>
+    <w:bookmarkEnd w:id="53"/>
     <w:p>
       <w:pPr>
         <w:spacing w:line="276" w:lineRule="auto"/>
@@ -13684,7 +13859,7 @@
             </w:rPr>
             <m:t xml:space="preserve">,  </m:t>
           </m:r>
-          <w:bookmarkStart w:id="53" w:name="_Hlk159164751"/>
+          <w:bookmarkStart w:id="54" w:name="_Hlk159164751"/>
           <m:r>
             <m:rPr>
               <m:sty m:val="p"/>
@@ -13841,7 +14016,7 @@
               </m:m>
             </m:e>
           </m:d>
-          <w:bookmarkEnd w:id="53"/>
+          <w:bookmarkEnd w:id="54"/>
           <m:r>
             <m:rPr>
               <m:sty m:val="p"/>
@@ -13956,7 +14131,7 @@
           <w:rFonts w:ascii="Cambo" w:hAnsi="Cambo"/>
         </w:rPr>
       </w:pPr>
-      <w:bookmarkStart w:id="54" w:name="_Hlk159165045"/>
+      <w:bookmarkStart w:id="55" w:name="_Hlk159165045"/>
       <w:r>
         <w:rPr>
           <w:rFonts w:ascii="Cambo" w:hAnsi="Cambo"/>
@@ -13964,7 +14139,7 @@
         <w:t xml:space="preserve">And the answer was: </w:t>
       </w:r>
     </w:p>
-    <w:bookmarkEnd w:id="54"/>
+    <w:bookmarkEnd w:id="55"/>
     <w:p>
       <w:pPr>
         <w:spacing w:line="276" w:lineRule="auto"/>
@@ -14139,7 +14314,7 @@
             </w:rPr>
             <m:t>=</m:t>
           </m:r>
-          <w:bookmarkStart w:id="55" w:name="_Hlk159164776"/>
+          <w:bookmarkStart w:id="56" w:name="_Hlk159164776"/>
           <m:d>
             <m:dPr>
               <m:ctrlPr>
@@ -14276,7 +14451,7 @@
             </w:rPr>
             <m:t>=</m:t>
           </m:r>
-          <w:bookmarkEnd w:id="55"/>
+          <w:bookmarkEnd w:id="56"/>
           <m:d>
             <m:dPr>
               <m:ctrlPr>
@@ -14365,7 +14540,7 @@
           <w:lang w:eastAsia="ja-JP"/>
         </w:rPr>
       </w:pPr>
-      <w:bookmarkStart w:id="56" w:name="_Hlk159165059"/>
+      <w:bookmarkStart w:id="57" w:name="_Hlk159165059"/>
       <w:r>
         <w:rPr>
           <w:rFonts w:ascii="Cambo" w:hAnsi="Cambo"/>
@@ -14499,7 +14674,7 @@
         <w:t xml:space="preserve">Which is the expected solution. </w:t>
       </w:r>
     </w:p>
-    <w:bookmarkEnd w:id="56"/>
+    <w:bookmarkEnd w:id="57"/>
     <w:p>
       <w:pPr>
         <w:spacing w:line="276" w:lineRule="auto"/>
@@ -15103,6 +15278,7 @@
           <w:iCs/>
           <w:lang w:eastAsia="ja-JP"/>
         </w:rPr>
+        <w:lastRenderedPageBreak/>
         <w:t xml:space="preserve">When we give the program this matrix: </w:t>
       </w:r>
     </w:p>
@@ -15229,7 +15405,6 @@
         </w:rPr>
         <w:t xml:space="preserve">Which is the expected solution. </w:t>
       </w:r>
-      <w:bookmarkStart w:id="57" w:name="_Toc159151242"/>
     </w:p>
     <w:p>
       <w:pPr>
@@ -15238,11 +15413,30 @@
           <w:rFonts w:ascii="Cambo" w:hAnsi="Cambo"/>
         </w:rPr>
       </w:pPr>
-      <w:r>
+    </w:p>
+    <w:p>
+      <w:pPr>
+        <w:pStyle w:val="Heading3"/>
+      </w:pPr>
+      <w:bookmarkStart w:id="58" w:name="_Hlk159168269"/>
+      <w:bookmarkStart w:id="59" w:name="_Toc159168355"/>
+      <w:r>
+        <w:t>Version 0.2:</w:t>
+      </w:r>
+      <w:bookmarkEnd w:id="59"/>
+    </w:p>
+    <w:bookmarkEnd w:id="58"/>
+    <w:p>
+      <w:pPr>
+        <w:spacing w:line="276" w:lineRule="auto"/>
         <w:rPr>
           <w:rFonts w:ascii="Cambo" w:hAnsi="Cambo"/>
         </w:rPr>
-        <w:lastRenderedPageBreak/>
+      </w:pPr>
+      <w:r>
+        <w:rPr>
+          <w:rFonts w:ascii="Cambo" w:hAnsi="Cambo"/>
+        </w:rPr>
         <w:t>We then made the program more structured</w:t>
       </w:r>
       <w:r>
@@ -15366,11 +15560,19 @@
           <w:rFonts w:ascii="Cambo" w:hAnsi="Cambo"/>
         </w:rPr>
       </w:pPr>
+      <w:proofErr w:type="gramStart"/>
       <w:r>
         <w:rPr>
           <w:rFonts w:ascii="Cambo" w:hAnsi="Cambo"/>
         </w:rPr>
-        <w:t>x[2] = 1.500000</w:t>
+        <w:t>x[</w:t>
+      </w:r>
+      <w:proofErr w:type="gramEnd"/>
+      <w:r>
+        <w:rPr>
+          <w:rFonts w:ascii="Cambo" w:hAnsi="Cambo"/>
+        </w:rPr>
+        <w:t>2] = 1.500000</w:t>
       </w:r>
     </w:p>
     <w:p>
@@ -15512,20 +15714,207 @@
     </w:p>
     <w:p>
       <w:pPr>
+        <w:pStyle w:val="Heading3"/>
+      </w:pPr>
+      <w:bookmarkStart w:id="60" w:name="_Toc159168356"/>
+      <w:r>
+        <w:t>Version 0.</w:t>
+      </w:r>
+      <w:r>
+        <w:t>3</w:t>
+      </w:r>
+      <w:r>
+        <w:t>:</w:t>
+      </w:r>
+      <w:bookmarkEnd w:id="60"/>
+    </w:p>
+    <w:p>
+      <w:pPr>
+        <w:rPr>
+          <w:rFonts w:ascii="Cambo" w:hAnsi="Cambo"/>
+        </w:rPr>
+      </w:pPr>
+      <w:r>
+        <w:rPr>
+          <w:rFonts w:ascii="Cambo" w:hAnsi="Cambo"/>
+        </w:rPr>
+        <w:t xml:space="preserve">Now we parameterized the size of the matrix, such that it’s passed to the program from the first line in the matrix txt file. </w:t>
+      </w:r>
+    </w:p>
+    <w:p>
+      <w:pPr>
+        <w:shd w:val="clear" w:color="auto" w:fill="1F1F1F"/>
+        <w:spacing w:line="270" w:lineRule="atLeast"/>
+        <w:rPr>
+          <w:rFonts w:ascii="Menlo" w:hAnsi="Menlo" w:cs="Menlo"/>
+          <w:color w:val="CCCCCC"/>
+          <w:sz w:val="18"/>
+          <w:szCs w:val="18"/>
+        </w:rPr>
+      </w:pPr>
+      <w:r>
+        <w:rPr>
+          <w:rFonts w:ascii="Menlo" w:hAnsi="Menlo" w:cs="Menlo"/>
+          <w:color w:val="6A9955"/>
+          <w:sz w:val="18"/>
+          <w:szCs w:val="18"/>
+        </w:rPr>
+        <w:t xml:space="preserve">// Version: </w:t>
+      </w:r>
+      <w:proofErr w:type="gramStart"/>
+      <w:r>
+        <w:rPr>
+          <w:rFonts w:ascii="Menlo" w:hAnsi="Menlo" w:cs="Menlo"/>
+          <w:color w:val="6A9955"/>
+          <w:sz w:val="18"/>
+          <w:szCs w:val="18"/>
+        </w:rPr>
+        <w:t>0.3 :</w:t>
+      </w:r>
+      <w:proofErr w:type="gramEnd"/>
+      <w:r>
+        <w:rPr>
+          <w:rFonts w:ascii="Menlo" w:hAnsi="Menlo" w:cs="Menlo"/>
+          <w:color w:val="6A9955"/>
+          <w:sz w:val="18"/>
+          <w:szCs w:val="18"/>
+        </w:rPr>
+        <w:t xml:space="preserve"> </w:t>
+      </w:r>
+      <w:proofErr w:type="spellStart"/>
+      <w:r>
+        <w:rPr>
+          <w:rFonts w:ascii="Menlo" w:hAnsi="Menlo" w:cs="Menlo"/>
+          <w:color w:val="6A9955"/>
+          <w:sz w:val="18"/>
+          <w:szCs w:val="18"/>
+        </w:rPr>
+        <w:t>readin</w:t>
+      </w:r>
+      <w:proofErr w:type="spellEnd"/>
+      <w:r>
+        <w:rPr>
+          <w:rFonts w:ascii="Menlo" w:hAnsi="Menlo" w:cs="Menlo"/>
+          <w:color w:val="6A9955"/>
+          <w:sz w:val="18"/>
+          <w:szCs w:val="18"/>
+        </w:rPr>
+        <w:t xml:space="preserve"> the matrix from a file passed as an argument to the program</w:t>
+      </w:r>
+    </w:p>
+    <w:p>
+      <w:pPr>
+        <w:shd w:val="clear" w:color="auto" w:fill="1F1F1F"/>
+        <w:spacing w:line="270" w:lineRule="atLeast"/>
+        <w:rPr>
+          <w:rFonts w:ascii="Menlo" w:hAnsi="Menlo" w:cs="Menlo"/>
+          <w:color w:val="CCCCCC"/>
+          <w:sz w:val="18"/>
+          <w:szCs w:val="18"/>
+        </w:rPr>
+      </w:pPr>
+      <w:r>
+        <w:rPr>
+          <w:rFonts w:ascii="Menlo" w:hAnsi="Menlo" w:cs="Menlo"/>
+          <w:color w:val="6A9955"/>
+          <w:sz w:val="18"/>
+          <w:szCs w:val="18"/>
+        </w:rPr>
+        <w:t xml:space="preserve">//            </w:t>
+      </w:r>
+      <w:proofErr w:type="gramStart"/>
+      <w:r>
+        <w:rPr>
+          <w:rFonts w:ascii="Menlo" w:hAnsi="Menlo" w:cs="Menlo"/>
+          <w:color w:val="6A9955"/>
+          <w:sz w:val="18"/>
+          <w:szCs w:val="18"/>
+        </w:rPr>
+        <w:t xml:space="preserve">  :</w:t>
+      </w:r>
+      <w:proofErr w:type="gramEnd"/>
+      <w:r>
+        <w:rPr>
+          <w:rFonts w:ascii="Menlo" w:hAnsi="Menlo" w:cs="Menlo"/>
+          <w:color w:val="6A9955"/>
+          <w:sz w:val="18"/>
+          <w:szCs w:val="18"/>
+        </w:rPr>
+        <w:t xml:space="preserve"> added a function to free the allocated memory</w:t>
+      </w:r>
+    </w:p>
+    <w:p>
+      <w:pPr>
+        <w:shd w:val="clear" w:color="auto" w:fill="1F1F1F"/>
+        <w:spacing w:line="270" w:lineRule="atLeast"/>
+        <w:rPr>
+          <w:rFonts w:ascii="Menlo" w:hAnsi="Menlo" w:cs="Menlo"/>
+          <w:color w:val="CCCCCC"/>
+          <w:sz w:val="18"/>
+          <w:szCs w:val="18"/>
+        </w:rPr>
+      </w:pPr>
+      <w:r>
+        <w:rPr>
+          <w:rFonts w:ascii="Menlo" w:hAnsi="Menlo" w:cs="Menlo"/>
+          <w:color w:val="6A9955"/>
+          <w:sz w:val="18"/>
+          <w:szCs w:val="18"/>
+        </w:rPr>
+        <w:t xml:space="preserve">//            </w:t>
+      </w:r>
+      <w:proofErr w:type="gramStart"/>
+      <w:r>
+        <w:rPr>
+          <w:rFonts w:ascii="Menlo" w:hAnsi="Menlo" w:cs="Menlo"/>
+          <w:color w:val="6A9955"/>
+          <w:sz w:val="18"/>
+          <w:szCs w:val="18"/>
+        </w:rPr>
+        <w:t xml:space="preserve">  :</w:t>
+      </w:r>
+      <w:proofErr w:type="gramEnd"/>
+      <w:r>
+        <w:rPr>
+          <w:rFonts w:ascii="Menlo" w:hAnsi="Menlo" w:cs="Menlo"/>
+          <w:color w:val="6A9955"/>
+          <w:sz w:val="18"/>
+          <w:szCs w:val="18"/>
+        </w:rPr>
+        <w:t xml:space="preserve"> the matrix size is parameterized, and passed as the first line in the matrix file</w:t>
+      </w:r>
+    </w:p>
+    <w:p/>
+    <w:p>
+      <w:pPr>
         <w:spacing w:line="276" w:lineRule="auto"/>
+      </w:pPr>
+    </w:p>
+    <w:p>
+      <w:pPr>
+        <w:spacing w:line="276" w:lineRule="auto"/>
         <w:rPr>
           <w:rFonts w:ascii="Cambo" w:hAnsi="Cambo"/>
         </w:rPr>
       </w:pPr>
+      <w:r>
+        <w:t xml:space="preserve">Running the program serially: </w:t>
+      </w:r>
     </w:p>
     <w:p>
       <w:pPr>
         <w:spacing w:line="276" w:lineRule="auto"/>
+        <w:rPr>
+          <w:rFonts w:ascii="Cambo" w:hAnsi="Cambo"/>
+        </w:rPr>
       </w:pPr>
     </w:p>
     <w:p>
       <w:pPr>
         <w:spacing w:line="276" w:lineRule="auto"/>
+        <w:rPr>
+          <w:rFonts w:ascii="Cambo" w:hAnsi="Cambo"/>
+        </w:rPr>
       </w:pPr>
     </w:p>
     <w:p>
@@ -15535,31 +15924,16 @@
           <w:rFonts w:ascii="Cambo" w:hAnsi="Cambo"/>
         </w:rPr>
       </w:pPr>
-      <w:r>
-        <w:t>Running the program serially:</w:t>
-      </w:r>
-      <w:bookmarkEnd w:id="57"/>
-      <w:r>
-        <w:t xml:space="preserve"> </w:t>
-      </w:r>
-    </w:p>
-    <w:p>
-      <w:pPr>
-        <w:spacing w:line="276" w:lineRule="auto"/>
-        <w:rPr>
-          <w:rFonts w:ascii="Cambo" w:hAnsi="Cambo"/>
-        </w:rPr>
-      </w:pPr>
     </w:p>
     <w:p>
       <w:pPr>
         <w:pStyle w:val="Heading1"/>
       </w:pPr>
-      <w:bookmarkStart w:id="58" w:name="_Toc159151243"/>
+      <w:bookmarkStart w:id="61" w:name="_Toc159168357"/>
       <w:r>
         <w:t>Next steps:</w:t>
       </w:r>
-      <w:bookmarkEnd w:id="58"/>
+      <w:bookmarkEnd w:id="61"/>
       <w:r>
         <w:t xml:space="preserve"> </w:t>
       </w:r>
@@ -15655,18 +16029,17 @@
         <w:pStyle w:val="Heading1"/>
         <w:jc w:val="center"/>
       </w:pPr>
-      <w:bookmarkStart w:id="59" w:name="_Hlk159151174"/>
-      <w:bookmarkStart w:id="60" w:name="_Toc159151244"/>
-      <w:r>
-        <w:lastRenderedPageBreak/>
+      <w:bookmarkStart w:id="62" w:name="_Hlk159151174"/>
+      <w:bookmarkStart w:id="63" w:name="_Toc159168358"/>
+      <w:r>
         <w:t>Appendix</w:t>
       </w:r>
       <w:r>
         <w:t xml:space="preserve"> – 1 (Step by step solution of example 1 using LU Decomposition)</w:t>
       </w:r>
-      <w:bookmarkEnd w:id="60"/>
-    </w:p>
-    <w:bookmarkEnd w:id="59"/>
+      <w:bookmarkEnd w:id="63"/>
+    </w:p>
+    <w:bookmarkEnd w:id="62"/>
     <w:p>
       <w:pPr>
         <w:spacing w:line="276" w:lineRule="auto"/>
@@ -16037,7 +16410,7 @@
         <w:pStyle w:val="Heading1"/>
         <w:jc w:val="center"/>
       </w:pPr>
-      <w:bookmarkStart w:id="61" w:name="_Toc159151245"/>
+      <w:bookmarkStart w:id="64" w:name="_Toc159168359"/>
       <w:r>
         <w:lastRenderedPageBreak/>
         <w:t>Appendix –</w:t>
@@ -16054,7 +16427,7 @@
       <w:r>
         <w:t>)</w:t>
       </w:r>
-      <w:bookmarkEnd w:id="61"/>
+      <w:bookmarkEnd w:id="64"/>
     </w:p>
     <w:p>
       <w:pPr>
@@ -24389,7 +24762,7 @@
   <w:style w:type="paragraph" w:default="1" w:styleId="Normal">
     <w:name w:val="Normal"/>
     <w:qFormat/>
-    <w:rsid w:val="00BC3ED5"/>
+    <w:rsid w:val="00E27410"/>
     <w:rPr>
       <w:rFonts w:ascii="Times New Roman" w:eastAsia="Times New Roman" w:hAnsi="Times New Roman" w:cs="Times New Roman"/>
       <w:kern w:val="0"/>
@@ -24448,10 +24821,9 @@
     <w:next w:val="Normal"/>
     <w:link w:val="Heading3Char"/>
     <w:uiPriority w:val="9"/>
-    <w:semiHidden/>
     <w:unhideWhenUsed/>
     <w:qFormat/>
-    <w:rsid w:val="00120381"/>
+    <w:rsid w:val="00E27410"/>
     <w:pPr>
       <w:keepNext/>
       <w:keepLines/>
@@ -24459,10 +24831,9 @@
       <w:outlineLvl w:val="2"/>
     </w:pPr>
     <w:rPr>
-      <w:rFonts w:asciiTheme="minorHAnsi" w:eastAsiaTheme="majorEastAsia" w:hAnsiTheme="minorHAnsi" w:cstheme="majorBidi"/>
+      <w:rFonts w:ascii="Cambo" w:eastAsiaTheme="majorEastAsia" w:hAnsi="Cambo" w:cstheme="majorBidi"/>
       <w:color w:val="0F4761" w:themeColor="accent1" w:themeShade="BF"/>
       <w:kern w:val="2"/>
-      <w:sz w:val="28"/>
       <w:szCs w:val="28"/>
       <w14:ligatures w14:val="standardContextual"/>
     </w:rPr>
@@ -24666,12 +25037,10 @@
     <w:basedOn w:val="DefaultParagraphFont"/>
     <w:link w:val="Heading3"/>
     <w:uiPriority w:val="9"/>
-    <w:semiHidden/>
-    <w:rsid w:val="00120381"/>
+    <w:rsid w:val="00E27410"/>
     <w:rPr>
-      <w:rFonts w:eastAsiaTheme="majorEastAsia" w:cstheme="majorBidi"/>
+      <w:rFonts w:ascii="Cambo" w:eastAsiaTheme="majorEastAsia" w:hAnsi="Cambo" w:cstheme="majorBidi"/>
       <w:color w:val="0F4761" w:themeColor="accent1" w:themeShade="BF"/>
-      <w:sz w:val="28"/>
       <w:szCs w:val="28"/>
     </w:rPr>
   </w:style>
@@ -25086,7 +25455,6 @@
     <w:next w:val="Normal"/>
     <w:autoRedefine/>
     <w:uiPriority w:val="39"/>
-    <w:semiHidden/>
     <w:unhideWhenUsed/>
     <w:rsid w:val="004345A9"/>
     <w:pPr>
@@ -25516,7 +25884,7 @@
 </file>
 
 <file path=customXml/itemProps1.xml><?xml version="1.0" encoding="utf-8"?>
-<ds:datastoreItem xmlns:ds="http://schemas.openxmlformats.org/officeDocument/2006/customXml" ds:itemID="{2CA14F74-D0CB-9B4C-B983-577F9CC96A2C}">
+<ds:datastoreItem xmlns:ds="http://schemas.openxmlformats.org/officeDocument/2006/customXml" ds:itemID="{BF5605A0-8D9F-E241-9937-75071FE62F57}">
   <ds:schemaRefs>
     <ds:schemaRef ds:uri="http://schemas.openxmlformats.org/officeDocument/2006/bibliography"/>
   </ds:schemaRefs>

</xml_diff>